<commit_message>
Geändertes Doc nach Sprint Planning 1
</commit_message>
<xml_diff>
--- a/fowler1/doc/Fowler1_agile.docx
+++ b/fowler1/doc/Fowler1_agile.docx
@@ -8,13 +8,26 @@
         <w:jc w:val="center"/>
       </w:pPr>
       <w:r>
-        <w:t xml:space="preserve">Agile Softwareentwicklung mit SCRUM Refactoring </w:t>
+        <w:t xml:space="preserve">Agile Softwareentwicklung mit SCRUM </w:t>
+      </w:r>
+      <w:proofErr w:type="spellStart"/>
+      <w:r>
+        <w:t>Refactoring</w:t>
+      </w:r>
+      <w:proofErr w:type="spellEnd"/>
+      <w:r>
+        <w:t xml:space="preserve"> </w:t>
       </w:r>
       <w:r>
         <w:t xml:space="preserve">1 </w:t>
       </w:r>
-      <w:r>
-        <w:t>with M. Fowler</w:t>
+      <w:proofErr w:type="spellStart"/>
+      <w:r>
+        <w:t>with</w:t>
+      </w:r>
+      <w:proofErr w:type="spellEnd"/>
+      <w:r>
+        <w:t xml:space="preserve"> M. Fowler</w:t>
       </w:r>
     </w:p>
     <w:p>
@@ -177,6 +190,7 @@
                 <w:color w:val="FFFFFF" w:themeColor="background1"/>
               </w:rPr>
             </w:pPr>
+            <w:proofErr w:type="spellStart"/>
             <w:r>
               <w:rPr>
                 <w:rFonts w:ascii="Arial" w:hAnsi="Arial" w:cs="Arial"/>
@@ -189,7 +203,15 @@
                 <w:rFonts w:ascii="Arial" w:hAnsi="Arial" w:cs="Arial"/>
                 <w:color w:val="FFFFFF" w:themeColor="background1"/>
               </w:rPr>
-              <w:t>snr.</w:t>
+              <w:t>snr</w:t>
+            </w:r>
+            <w:proofErr w:type="spellEnd"/>
+            <w:r>
+              <w:rPr>
+                <w:rFonts w:ascii="Arial" w:hAnsi="Arial" w:cs="Arial"/>
+                <w:color w:val="FFFFFF" w:themeColor="background1"/>
+              </w:rPr>
+              <w:t>.</w:t>
             </w:r>
           </w:p>
         </w:tc>
@@ -344,8 +366,16 @@
               <w:rPr>
                 <w:rFonts w:ascii="Arial" w:hAnsi="Arial" w:cs="Arial"/>
               </w:rPr>
-              <w:t>Dr. Marc Schanne</w:t>
-            </w:r>
+              <w:t xml:space="preserve">Dr. Marc </w:t>
+            </w:r>
+            <w:proofErr w:type="spellStart"/>
+            <w:r>
+              <w:rPr>
+                <w:rFonts w:ascii="Arial" w:hAnsi="Arial" w:cs="Arial"/>
+              </w:rPr>
+              <w:t>Schanne</w:t>
+            </w:r>
+            <w:proofErr w:type="spellEnd"/>
           </w:p>
         </w:tc>
         <w:tc>
@@ -451,8 +481,16 @@
               <w:rPr>
                 <w:rFonts w:ascii="Arial" w:hAnsi="Arial" w:cs="Arial"/>
               </w:rPr>
-              <w:t>Gennaro Izzo</w:t>
-            </w:r>
+              <w:t xml:space="preserve">Gennaro </w:t>
+            </w:r>
+            <w:proofErr w:type="spellStart"/>
+            <w:r>
+              <w:rPr>
+                <w:rFonts w:ascii="Arial" w:hAnsi="Arial" w:cs="Arial"/>
+              </w:rPr>
+              <w:t>Izzo</w:t>
+            </w:r>
+            <w:proofErr w:type="spellEnd"/>
           </w:p>
         </w:tc>
         <w:tc>
@@ -552,8 +590,16 @@
               <w:rPr>
                 <w:rFonts w:ascii="Arial" w:hAnsi="Arial" w:cs="Arial"/>
               </w:rPr>
-              <w:t>Dr. Marc Schanne</w:t>
-            </w:r>
+              <w:t xml:space="preserve">Dr. Marc </w:t>
+            </w:r>
+            <w:proofErr w:type="spellStart"/>
+            <w:r>
+              <w:rPr>
+                <w:rFonts w:ascii="Arial" w:hAnsi="Arial" w:cs="Arial"/>
+              </w:rPr>
+              <w:t>Schanne</w:t>
+            </w:r>
+            <w:proofErr w:type="spellEnd"/>
           </w:p>
         </w:tc>
         <w:tc>
@@ -1514,7 +1560,6 @@
       </w:pPr>
       <w:bookmarkStart w:id="4" w:name="_Toc64108251"/>
       <w:r>
-        <w:lastRenderedPageBreak/>
         <w:t>Einleitung</w:t>
       </w:r>
       <w:bookmarkEnd w:id="4"/>
@@ -1549,7 +1594,23 @@
     </w:p>
     <w:p>
       <w:r>
-        <w:t>In diesem Dokument werden Anforderungen für eine agile Umsetzung des Refactoring-Projekts in Epics und User-Stories mit SCRUM vorgegeben.</w:t>
+        <w:t xml:space="preserve">In diesem Dokument werden Anforderungen für eine agile Umsetzung des </w:t>
+      </w:r>
+      <w:proofErr w:type="spellStart"/>
+      <w:r>
+        <w:t>Refactoring</w:t>
+      </w:r>
+      <w:proofErr w:type="spellEnd"/>
+      <w:r>
+        <w:t xml:space="preserve">-Projekts in </w:t>
+      </w:r>
+      <w:proofErr w:type="spellStart"/>
+      <w:r>
+        <w:t>Epics</w:t>
+      </w:r>
+      <w:proofErr w:type="spellEnd"/>
+      <w:r>
+        <w:t xml:space="preserve"> und User-Stories mit SCRUM vorgegeben.</w:t>
       </w:r>
     </w:p>
     <w:p>
@@ -1600,7 +1661,15 @@
         </w:numPr>
       </w:pPr>
       <w:r>
-        <w:t>User-Stories sollten in Sprints verteilt werden (Sprint Planning)</w:t>
+        <w:t xml:space="preserve">User-Stories sollten in Sprints verteilt werden (Sprint </w:t>
+      </w:r>
+      <w:proofErr w:type="spellStart"/>
+      <w:r>
+        <w:t>Planning</w:t>
+      </w:r>
+      <w:proofErr w:type="spellEnd"/>
+      <w:r>
+        <w:t>)</w:t>
       </w:r>
     </w:p>
     <w:p>
@@ -1624,7 +1693,15 @@
         </w:numPr>
       </w:pPr>
       <w:r>
-        <w:t>Tasks sollten nachweislich umgesetzt werden (siehe pushes)</w:t>
+        <w:t xml:space="preserve">Tasks sollten nachweislich umgesetzt werden (siehe </w:t>
+      </w:r>
+      <w:proofErr w:type="spellStart"/>
+      <w:r>
+        <w:t>pushes</w:t>
+      </w:r>
+      <w:proofErr w:type="spellEnd"/>
+      <w:r>
+        <w:t>)</w:t>
       </w:r>
     </w:p>
     <w:p>
@@ -1660,7 +1737,15 @@
         </w:numPr>
       </w:pPr>
       <w:r>
-        <w:t>Durchführung eines Sprint plannings vor Beginn eines jeden Sprints</w:t>
+        <w:t xml:space="preserve">Durchführung eines Sprint </w:t>
+      </w:r>
+      <w:proofErr w:type="spellStart"/>
+      <w:r>
+        <w:t>plannings</w:t>
+      </w:r>
+      <w:proofErr w:type="spellEnd"/>
+      <w:r>
+        <w:t xml:space="preserve"> vor Beginn eines jeden Sprints</w:t>
       </w:r>
     </w:p>
     <w:p>
@@ -1683,13 +1768,34 @@
           <w:numId w:val="1"/>
         </w:numPr>
       </w:pPr>
-      <w:r>
-        <w:t>Github o.ä. um Code-Iterationen (pushes) zu erkennen (sollten zu User-Stories, bzw. den daraus abgeleiteten Tasks passen)</w:t>
-      </w:r>
-    </w:p>
-    <w:p>
-      <w:r>
-        <w:t>Die hierfür erforderliche Arbeit eines Product-Owners wurde schon teilweise abgenommen, dies beinhaltet:</w:t>
+      <w:proofErr w:type="spellStart"/>
+      <w:r>
+        <w:t>Github</w:t>
+      </w:r>
+      <w:proofErr w:type="spellEnd"/>
+      <w:r>
+        <w:t xml:space="preserve"> o.ä. um Code-Iterationen (</w:t>
+      </w:r>
+      <w:proofErr w:type="spellStart"/>
+      <w:r>
+        <w:t>pushes</w:t>
+      </w:r>
+      <w:proofErr w:type="spellEnd"/>
+      <w:r>
+        <w:t>) zu erkennen (sollten zu User-Stories, bzw. den daraus abgeleiteten Tasks passen)</w:t>
+      </w:r>
+    </w:p>
+    <w:p>
+      <w:r>
+        <w:t>Die hierfür erforderliche Arbeit eines Product-</w:t>
+      </w:r>
+      <w:proofErr w:type="spellStart"/>
+      <w:r>
+        <w:t>Owners</w:t>
+      </w:r>
+      <w:proofErr w:type="spellEnd"/>
+      <w:r>
+        <w:t xml:space="preserve"> wurde schon teilweise abgenommen, dies beinhaltet:</w:t>
       </w:r>
     </w:p>
     <w:p>
@@ -1713,7 +1819,15 @@
         </w:numPr>
       </w:pPr>
       <w:r>
-        <w:t>Priorisieren der User-Stories nach diversen Faktoren (Bearbeitungs-, bzw. Relevanz-Priorisierung wird durch die Nummerierung, bzw. Reihenfolge der Refactoring-User-Stories vorgegeben)</w:t>
+        <w:t xml:space="preserve">Priorisieren der User-Stories nach diversen Faktoren (Bearbeitungs-, bzw. Relevanz-Priorisierung wird durch die Nummerierung, bzw. Reihenfolge der </w:t>
+      </w:r>
+      <w:proofErr w:type="spellStart"/>
+      <w:r>
+        <w:t>Refactoring</w:t>
+      </w:r>
+      <w:proofErr w:type="spellEnd"/>
+      <w:r>
+        <w:t>-User-Stories vorgegeben)</w:t>
       </w:r>
     </w:p>
     <w:p>
@@ -1727,7 +1841,15 @@
         <w:t xml:space="preserve"> </w:t>
       </w:r>
       <w:r>
-        <w:t>noch zu erledigen (Definition of Ready):</w:t>
+        <w:t xml:space="preserve">noch zu erledigen (Definition </w:t>
+      </w:r>
+      <w:proofErr w:type="spellStart"/>
+      <w:r>
+        <w:t>of</w:t>
+      </w:r>
+      <w:proofErr w:type="spellEnd"/>
+      <w:r>
+        <w:t xml:space="preserve"> Ready):</w:t>
       </w:r>
     </w:p>
     <w:p>
@@ -1762,8 +1884,13 @@
           <w:numId w:val="1"/>
         </w:numPr>
       </w:pPr>
-      <w:r>
-        <w:t>DoD geklärt?</w:t>
+      <w:proofErr w:type="spellStart"/>
+      <w:r>
+        <w:t>DoD</w:t>
+      </w:r>
+      <w:proofErr w:type="spellEnd"/>
+      <w:r>
+        <w:t xml:space="preserve"> geklärt?</w:t>
       </w:r>
     </w:p>
     <w:p/>
@@ -1829,7 +1956,6 @@
         </w:numPr>
       </w:pPr>
       <w:r>
-        <w:lastRenderedPageBreak/>
         <w:t>Beispielstask: Zusammensetzen und Code (IST-Stand) gemeinsam analysieren.</w:t>
       </w:r>
     </w:p>
@@ -1842,7 +1968,15 @@
         </w:numPr>
       </w:pPr>
       <w:r>
-        <w:t xml:space="preserve">Definition of Ready: </w:t>
+        <w:t xml:space="preserve">Definition </w:t>
+      </w:r>
+      <w:proofErr w:type="spellStart"/>
+      <w:r>
+        <w:t>of</w:t>
+      </w:r>
+      <w:proofErr w:type="spellEnd"/>
+      <w:r>
+        <w:t xml:space="preserve"> Ready: </w:t>
       </w:r>
     </w:p>
     <w:p>
@@ -1854,7 +1988,23 @@
         </w:numPr>
       </w:pPr>
       <w:r>
-        <w:t>Definition of Done geklärt (Projektübergreifend)</w:t>
+        <w:t xml:space="preserve">Definition </w:t>
+      </w:r>
+      <w:proofErr w:type="spellStart"/>
+      <w:r>
+        <w:t>of</w:t>
+      </w:r>
+      <w:proofErr w:type="spellEnd"/>
+      <w:r>
+        <w:t xml:space="preserve"> </w:t>
+      </w:r>
+      <w:proofErr w:type="spellStart"/>
+      <w:r>
+        <w:t>Done</w:t>
+      </w:r>
+      <w:proofErr w:type="spellEnd"/>
+      <w:r>
+        <w:t xml:space="preserve"> geklärt (Projektübergreifend)</w:t>
       </w:r>
     </w:p>
     <w:p>
@@ -1904,17 +2054,24 @@
       </w:pPr>
       <w:bookmarkStart w:id="8" w:name="_Toc64108255"/>
       <w:r>
-        <w:lastRenderedPageBreak/>
         <w:t>Epic</w:t>
       </w:r>
       <w:r>
         <w:t xml:space="preserve"> </w:t>
       </w:r>
       <w:r>
-        <w:t>2: Refactoring</w:t>
-      </w:r>
-      <w:r>
-        <w:t>s entsprechend der Vorgaben von Martin Fowler</w:t>
+        <w:t xml:space="preserve">2: </w:t>
+      </w:r>
+      <w:proofErr w:type="spellStart"/>
+      <w:r>
+        <w:t>Refactoring</w:t>
+      </w:r>
+      <w:r>
+        <w:t>s</w:t>
+      </w:r>
+      <w:proofErr w:type="spellEnd"/>
+      <w:r>
+        <w:t xml:space="preserve"> entsprechend der Vorgaben von Martin Fowler</w:t>
       </w:r>
       <w:bookmarkEnd w:id="8"/>
     </w:p>
@@ -1925,7 +2082,15 @@
     </w:p>
     <w:p>
       <w:r>
-        <w:t>Zur DoD zählt auch immer, dass nach Erledigung der User-Stories alle Tests noch funktionieren.</w:t>
+        <w:t xml:space="preserve">Zur </w:t>
+      </w:r>
+      <w:proofErr w:type="spellStart"/>
+      <w:r>
+        <w:t>DoD</w:t>
+      </w:r>
+      <w:proofErr w:type="spellEnd"/>
+      <w:r>
+        <w:t xml:space="preserve"> zählt auch immer, dass nach Erledigung der User-Stories alle Tests noch funktionieren.</w:t>
       </w:r>
     </w:p>
     <w:p/>
@@ -1939,7 +2104,15 @@
       </w:r>
       <w:bookmarkEnd w:id="9"/>
       <w:r>
-        <w:t xml:space="preserve"> 2 Story points</w:t>
+        <w:t xml:space="preserve"> 2 Story </w:t>
+      </w:r>
+      <w:proofErr w:type="spellStart"/>
+      <w:r>
+        <w:t>points</w:t>
+      </w:r>
+      <w:proofErr w:type="spellEnd"/>
+      <w:r>
+        <w:t xml:space="preserve"> (gelb)</w:t>
       </w:r>
     </w:p>
     <w:p>
@@ -1966,8 +2139,13 @@
           <w:numId w:val="1"/>
         </w:numPr>
       </w:pPr>
-      <w:r>
-        <w:t>Amount-Calculation in eigene Methode auslagern (entsprechende Benennung)</w:t>
+      <w:proofErr w:type="spellStart"/>
+      <w:r>
+        <w:t>Amount-Calculation</w:t>
+      </w:r>
+      <w:proofErr w:type="spellEnd"/>
+      <w:r>
+        <w:t xml:space="preserve"> in eigene Methode auslagern (entsprechende Benennung)</w:t>
       </w:r>
     </w:p>
     <w:p>
@@ -1995,8 +2173,13 @@
       </w:r>
     </w:p>
     <w:p>
-      <w:r>
-        <w:t xml:space="preserve">DoD: </w:t>
+      <w:proofErr w:type="spellStart"/>
+      <w:r>
+        <w:t>DoD</w:t>
+      </w:r>
+      <w:proofErr w:type="spellEnd"/>
+      <w:r>
+        <w:t xml:space="preserve">: </w:t>
       </w:r>
     </w:p>
     <w:p>
@@ -2007,8 +2190,13 @@
           <w:numId w:val="5"/>
         </w:numPr>
       </w:pPr>
-      <w:r>
-        <w:t>Amount-Calculation in eigene Methode ausgelagert</w:t>
+      <w:proofErr w:type="spellStart"/>
+      <w:r>
+        <w:t>Amount-Calculation</w:t>
+      </w:r>
+      <w:proofErr w:type="spellEnd"/>
+      <w:r>
+        <w:t xml:space="preserve"> in eigene Methode ausgelagert</w:t>
       </w:r>
     </w:p>
     <w:p>
@@ -2047,6 +2235,9 @@
       <w:r>
         <w:t xml:space="preserve"> 1 Story Point</w:t>
       </w:r>
+      <w:r>
+        <w:t xml:space="preserve"> (grün)</w:t>
+      </w:r>
     </w:p>
     <w:p>
       <w:r>
@@ -2098,8 +2289,13 @@
       </w:r>
     </w:p>
     <w:p>
-      <w:r>
-        <w:t>DoD:</w:t>
+      <w:proofErr w:type="spellStart"/>
+      <w:r>
+        <w:t>DoD</w:t>
+      </w:r>
+      <w:proofErr w:type="spellEnd"/>
+      <w:r>
+        <w:t>:</w:t>
       </w:r>
     </w:p>
     <w:p>
@@ -2138,6 +2334,9 @@
       <w:r>
         <w:t xml:space="preserve"> 5 Story Points</w:t>
       </w:r>
+      <w:r>
+        <w:t xml:space="preserve"> (blau)</w:t>
+      </w:r>
     </w:p>
     <w:p>
       <w:r>
@@ -2175,8 +2374,13 @@
           <w:numId w:val="2"/>
         </w:numPr>
       </w:pPr>
-      <w:r>
-        <w:t>getTotalCharge in Methode auslagern und als Query berechnen lassen</w:t>
+      <w:proofErr w:type="spellStart"/>
+      <w:r>
+        <w:t>getTotalCharge</w:t>
+      </w:r>
+      <w:proofErr w:type="spellEnd"/>
+      <w:r>
+        <w:t xml:space="preserve"> in Methode auslagern und als Query berechnen lassen</w:t>
       </w:r>
     </w:p>
     <w:p>
@@ -2187,16 +2391,23 @@
           <w:numId w:val="2"/>
         </w:numPr>
       </w:pPr>
-      <w:r>
-        <w:t xml:space="preserve">getTotalFrequentPoints in Methode auslagern </w:t>
-      </w:r>
-      <w:r>
-        <w:t>und als Query berechnen lassen</w:t>
-      </w:r>
-    </w:p>
-    <w:p>
-      <w:r>
-        <w:t>DoD:</w:t>
+      <w:proofErr w:type="spellStart"/>
+      <w:r>
+        <w:t>getTotalFrequentPoints</w:t>
+      </w:r>
+      <w:proofErr w:type="spellEnd"/>
+      <w:r>
+        <w:t xml:space="preserve"> in Methode auslagern und als Query berechnen lassen</w:t>
+      </w:r>
+    </w:p>
+    <w:p>
+      <w:proofErr w:type="spellStart"/>
+      <w:r>
+        <w:t>DoD</w:t>
+      </w:r>
+      <w:proofErr w:type="spellEnd"/>
+      <w:r>
+        <w:t>:</w:t>
       </w:r>
     </w:p>
     <w:p>
@@ -2207,8 +2418,13 @@
           <w:numId w:val="5"/>
         </w:numPr>
       </w:pPr>
-      <w:r>
-        <w:t>getTotalCharge wurde in Methode ausgelagert und wird als Query berechnet</w:t>
+      <w:proofErr w:type="spellStart"/>
+      <w:r>
+        <w:t>getTotalCharge</w:t>
+      </w:r>
+      <w:proofErr w:type="spellEnd"/>
+      <w:r>
+        <w:t xml:space="preserve"> wurde in Methode ausgelagert und wird als Query berechnet</w:t>
       </w:r>
     </w:p>
     <w:p>
@@ -2219,11 +2435,13 @@
           <w:numId w:val="5"/>
         </w:numPr>
       </w:pPr>
-      <w:r>
-        <w:t xml:space="preserve">getTotalFrequentPoints </w:t>
-      </w:r>
-      <w:r>
-        <w:t>wurde in Methode ausgelagert und wird als Query berechnet</w:t>
+      <w:proofErr w:type="spellStart"/>
+      <w:r>
+        <w:t>getTotalFrequentPoints</w:t>
+      </w:r>
+      <w:proofErr w:type="spellEnd"/>
+      <w:r>
+        <w:t xml:space="preserve"> wurde in Methode ausgelagert und wird als Query berechnet</w:t>
       </w:r>
     </w:p>
     <w:p>
@@ -2232,13 +2450,15 @@
       </w:pPr>
       <w:bookmarkStart w:id="12" w:name="_Toc64108259"/>
       <w:r>
-        <w:lastRenderedPageBreak/>
         <w:t>User-Story 5:</w:t>
       </w:r>
       <w:bookmarkEnd w:id="12"/>
       <w:r>
         <w:t xml:space="preserve"> 1 Story Point</w:t>
       </w:r>
+      <w:r>
+        <w:t xml:space="preserve"> (lila)</w:t>
+      </w:r>
     </w:p>
     <w:p>
       <w:r>
@@ -2248,7 +2468,15 @@
         <w:t>Software Quality Engineer</w:t>
       </w:r>
       <w:r>
-        <w:t>“ möchte ich, dass die Berechnung der frequentRenterPoints in die relevante Klasse ausgelagert (Kombination aus Extract und Move Method), um</w:t>
+        <w:t xml:space="preserve">“ möchte ich, dass die Berechnung der </w:t>
+      </w:r>
+      <w:proofErr w:type="spellStart"/>
+      <w:r>
+        <w:t>frequentRenterPoints</w:t>
+      </w:r>
+      <w:proofErr w:type="spellEnd"/>
+      <w:r>
+        <w:t xml:space="preserve"> in die relevante Klasse ausgelagert (Kombination aus Extract und Move Method), um</w:t>
       </w:r>
       <w:r>
         <w:t xml:space="preserve"> </w:t>
@@ -2257,7 +2485,23 @@
         <w:t>die Kohärenz zu reduzieren</w:t>
       </w:r>
       <w:r>
-        <w:t xml:space="preserve"> und um Separation of Concerns zu gewährleisten.</w:t>
+        <w:t xml:space="preserve"> und um Separation </w:t>
+      </w:r>
+      <w:proofErr w:type="spellStart"/>
+      <w:r>
+        <w:t>of</w:t>
+      </w:r>
+      <w:proofErr w:type="spellEnd"/>
+      <w:r>
+        <w:t xml:space="preserve"> </w:t>
+      </w:r>
+      <w:proofErr w:type="spellStart"/>
+      <w:r>
+        <w:t>Concerns</w:t>
+      </w:r>
+      <w:proofErr w:type="spellEnd"/>
+      <w:r>
+        <w:t xml:space="preserve"> zu gewährleisten.</w:t>
       </w:r>
     </w:p>
     <w:p>
@@ -2290,8 +2534,13 @@
       </w:r>
     </w:p>
     <w:p>
-      <w:r>
-        <w:t>DoD:</w:t>
+      <w:proofErr w:type="spellStart"/>
+      <w:r>
+        <w:t>DoD</w:t>
+      </w:r>
+      <w:proofErr w:type="spellEnd"/>
+      <w:r>
+        <w:t>:</w:t>
       </w:r>
     </w:p>
     <w:p>
@@ -2330,6 +2579,9 @@
       <w:r>
         <w:t xml:space="preserve"> 3 Story Points</w:t>
       </w:r>
+      <w:r>
+        <w:t xml:space="preserve"> (rot)</w:t>
+      </w:r>
     </w:p>
     <w:p>
       <w:r>
@@ -2339,7 +2591,31 @@
         <w:t>Software Quality Engineer</w:t>
       </w:r>
       <w:r>
-        <w:t>“ möchte ich, dass die temp-Variablen „totalAmount“ und „frequentRenterPoints“ aus dem Code entfernt werden, um</w:t>
+        <w:t xml:space="preserve">“ möchte ich, dass die </w:t>
+      </w:r>
+      <w:proofErr w:type="spellStart"/>
+      <w:r>
+        <w:t>temp</w:t>
+      </w:r>
+      <w:proofErr w:type="spellEnd"/>
+      <w:r>
+        <w:t>-Variablen „</w:t>
+      </w:r>
+      <w:proofErr w:type="spellStart"/>
+      <w:r>
+        <w:t>totalAmount</w:t>
+      </w:r>
+      <w:proofErr w:type="spellEnd"/>
+      <w:r>
+        <w:t>“ und „</w:t>
+      </w:r>
+      <w:proofErr w:type="spellStart"/>
+      <w:r>
+        <w:t>frequentRenterPoints</w:t>
+      </w:r>
+      <w:proofErr w:type="spellEnd"/>
+      <w:r>
+        <w:t>“ aus dem Code entfernt werden, um</w:t>
       </w:r>
       <w:r>
         <w:t xml:space="preserve"> </w:t>
@@ -2361,13 +2637,23 @@
           <w:numId w:val="4"/>
         </w:numPr>
       </w:pPr>
-      <w:r>
-        <w:t>Temp-Variablen entfernen und durch Methodenaufrufe ersetzen</w:t>
-      </w:r>
-    </w:p>
-    <w:p>
-      <w:r>
-        <w:t>DoD:</w:t>
+      <w:proofErr w:type="spellStart"/>
+      <w:r>
+        <w:t>Temp</w:t>
+      </w:r>
+      <w:proofErr w:type="spellEnd"/>
+      <w:r>
+        <w:t>-Variablen entfernen und durch Methodenaufrufe ersetzen</w:t>
+      </w:r>
+    </w:p>
+    <w:p>
+      <w:proofErr w:type="spellStart"/>
+      <w:r>
+        <w:t>DoD</w:t>
+      </w:r>
+      <w:proofErr w:type="spellEnd"/>
+      <w:r>
+        <w:t>:</w:t>
       </w:r>
     </w:p>
     <w:p>
@@ -2378,8 +2664,13 @@
           <w:numId w:val="5"/>
         </w:numPr>
       </w:pPr>
-      <w:r>
-        <w:t>Temp-Variablen wurden entfernt und durch Methodenaufrufe ersetzt</w:t>
+      <w:proofErr w:type="spellStart"/>
+      <w:r>
+        <w:t>Temp</w:t>
+      </w:r>
+      <w:proofErr w:type="spellEnd"/>
+      <w:r>
+        <w:t>-Variablen wurden entfernt und durch Methodenaufrufe ersetzt</w:t>
       </w:r>
     </w:p>
     <w:p>
@@ -2387,21 +2678,26 @@
         <w:pStyle w:val="berschrift3"/>
       </w:pPr>
       <w:r>
-        <w:t xml:space="preserve">User-Story </w:t>
-      </w:r>
-      <w:r>
-        <w:t>7</w:t>
-      </w:r>
-      <w:r>
-        <w:t>:</w:t>
+        <w:t>User-Story 7:</w:t>
       </w:r>
       <w:r>
         <w:t xml:space="preserve"> 5 Story Points</w:t>
       </w:r>
-    </w:p>
-    <w:p>
-      <w:r>
-        <w:t>Als „Nutzer“ möchte ich, dass die Ausgabe als html-Statement erfolgt.</w:t>
+      <w:r>
+        <w:t xml:space="preserve"> (schwarz)</w:t>
+      </w:r>
+    </w:p>
+    <w:p>
+      <w:r>
+        <w:t xml:space="preserve">Als „Nutzer“ möchte ich, dass die Ausgabe als </w:t>
+      </w:r>
+      <w:proofErr w:type="spellStart"/>
+      <w:r>
+        <w:t>html</w:t>
+      </w:r>
+      <w:proofErr w:type="spellEnd"/>
+      <w:r>
+        <w:t>-Statement erfolgt.</w:t>
       </w:r>
     </w:p>
     <w:p>
@@ -2418,12 +2714,25 @@
         </w:numPr>
       </w:pPr>
       <w:r>
-        <w:t>Ausgabe in html-Statement umwandeln</w:t>
-      </w:r>
-    </w:p>
-    <w:p>
-      <w:r>
-        <w:t>DoD:</w:t>
+        <w:t xml:space="preserve">Ausgabe in </w:t>
+      </w:r>
+      <w:proofErr w:type="spellStart"/>
+      <w:r>
+        <w:t>html</w:t>
+      </w:r>
+      <w:proofErr w:type="spellEnd"/>
+      <w:r>
+        <w:t>-Statement umwandeln</w:t>
+      </w:r>
+    </w:p>
+    <w:p>
+      <w:proofErr w:type="spellStart"/>
+      <w:r>
+        <w:t>DoD</w:t>
+      </w:r>
+      <w:proofErr w:type="spellEnd"/>
+      <w:r>
+        <w:t>:</w:t>
       </w:r>
     </w:p>
     <w:p>
@@ -2435,7 +2744,15 @@
         </w:numPr>
       </w:pPr>
       <w:r>
-        <w:t>Ausgabe wurde in html-Statement umgewandelt</w:t>
+        <w:t xml:space="preserve">Ausgabe wurde in </w:t>
+      </w:r>
+      <w:proofErr w:type="spellStart"/>
+      <w:r>
+        <w:t>html</w:t>
+      </w:r>
+      <w:proofErr w:type="spellEnd"/>
+      <w:r>
+        <w:t>-Statement umgewandelt</w:t>
       </w:r>
     </w:p>
     <w:p>
@@ -3244,6 +3561,7 @@
     <w:lsdException w:name="HTML Sample" w:semiHidden="1" w:unhideWhenUsed="1"/>
     <w:lsdException w:name="HTML Typewriter" w:semiHidden="1" w:unhideWhenUsed="1"/>
     <w:lsdException w:name="HTML Variable" w:semiHidden="1" w:unhideWhenUsed="1"/>
+    <w:lsdException w:name="Normal Table" w:semiHidden="1" w:unhideWhenUsed="1"/>
     <w:lsdException w:name="annotation subject" w:semiHidden="1" w:unhideWhenUsed="1"/>
     <w:lsdException w:name="No List" w:semiHidden="1" w:unhideWhenUsed="1"/>
     <w:lsdException w:name="Outline List 1" w:semiHidden="1" w:unhideWhenUsed="1"/>
@@ -3286,8 +3604,11 @@
     <w:lsdException w:name="Table Contemporary" w:semiHidden="1" w:unhideWhenUsed="1"/>
     <w:lsdException w:name="Table Elegant" w:semiHidden="1" w:unhideWhenUsed="1"/>
     <w:lsdException w:name="Table Professional" w:semiHidden="1" w:unhideWhenUsed="1"/>
+    <w:lsdException w:name="Table Subtle 1" w:semiHidden="1" w:unhideWhenUsed="1"/>
     <w:lsdException w:name="Table Subtle 2" w:semiHidden="1" w:unhideWhenUsed="1"/>
     <w:lsdException w:name="Table Web 1" w:semiHidden="1" w:unhideWhenUsed="1"/>
+    <w:lsdException w:name="Table Web 2" w:semiHidden="1" w:unhideWhenUsed="1"/>
+    <w:lsdException w:name="Table Web 3" w:semiHidden="1" w:unhideWhenUsed="1"/>
     <w:lsdException w:name="Balloon Text" w:semiHidden="1" w:unhideWhenUsed="1"/>
     <w:lsdException w:name="Table Grid" w:uiPriority="39"/>
     <w:lsdException w:name="Table Theme" w:semiHidden="1" w:unhideWhenUsed="1"/>

</xml_diff>

<commit_message>
User Stories nach 2. Sprint Meeting, da alle To-Dos erledigt waren
</commit_message>
<xml_diff>
--- a/fowler1/doc/Fowler1_agile.docx
+++ b/fowler1/doc/Fowler1_agile.docx
@@ -8,26 +8,13 @@
         <w:jc w:val="center"/>
       </w:pPr>
       <w:r>
-        <w:t xml:space="preserve">Agile Softwareentwicklung mit SCRUM </w:t>
-      </w:r>
-      <w:proofErr w:type="spellStart"/>
-      <w:r>
-        <w:t>Refactoring</w:t>
-      </w:r>
-      <w:proofErr w:type="spellEnd"/>
-      <w:r>
-        <w:t xml:space="preserve"> </w:t>
+        <w:t xml:space="preserve">Agile Softwareentwicklung mit SCRUM Refactoring </w:t>
       </w:r>
       <w:r>
         <w:t xml:space="preserve">1 </w:t>
       </w:r>
-      <w:proofErr w:type="spellStart"/>
-      <w:r>
-        <w:t>with</w:t>
-      </w:r>
-      <w:proofErr w:type="spellEnd"/>
-      <w:r>
-        <w:t xml:space="preserve"> M. Fowler</w:t>
+      <w:r>
+        <w:t>with M. Fowler</w:t>
       </w:r>
     </w:p>
     <w:p>
@@ -190,7 +177,6 @@
                 <w:color w:val="FFFFFF" w:themeColor="background1"/>
               </w:rPr>
             </w:pPr>
-            <w:proofErr w:type="spellStart"/>
             <w:r>
               <w:rPr>
                 <w:rFonts w:ascii="Arial" w:hAnsi="Arial" w:cs="Arial"/>
@@ -203,15 +189,7 @@
                 <w:rFonts w:ascii="Arial" w:hAnsi="Arial" w:cs="Arial"/>
                 <w:color w:val="FFFFFF" w:themeColor="background1"/>
               </w:rPr>
-              <w:t>snr</w:t>
-            </w:r>
-            <w:proofErr w:type="spellEnd"/>
-            <w:r>
-              <w:rPr>
-                <w:rFonts w:ascii="Arial" w:hAnsi="Arial" w:cs="Arial"/>
-                <w:color w:val="FFFFFF" w:themeColor="background1"/>
-              </w:rPr>
-              <w:t>.</w:t>
+              <w:t>snr.</w:t>
             </w:r>
           </w:p>
         </w:tc>
@@ -366,16 +344,8 @@
               <w:rPr>
                 <w:rFonts w:ascii="Arial" w:hAnsi="Arial" w:cs="Arial"/>
               </w:rPr>
-              <w:t xml:space="preserve">Dr. Marc </w:t>
-            </w:r>
-            <w:proofErr w:type="spellStart"/>
-            <w:r>
-              <w:rPr>
-                <w:rFonts w:ascii="Arial" w:hAnsi="Arial" w:cs="Arial"/>
-              </w:rPr>
-              <w:t>Schanne</w:t>
-            </w:r>
-            <w:proofErr w:type="spellEnd"/>
+              <w:t>Dr. Marc Schanne</w:t>
+            </w:r>
           </w:p>
         </w:tc>
         <w:tc>
@@ -481,16 +451,8 @@
               <w:rPr>
                 <w:rFonts w:ascii="Arial" w:hAnsi="Arial" w:cs="Arial"/>
               </w:rPr>
-              <w:t xml:space="preserve">Gennaro </w:t>
-            </w:r>
-            <w:proofErr w:type="spellStart"/>
-            <w:r>
-              <w:rPr>
-                <w:rFonts w:ascii="Arial" w:hAnsi="Arial" w:cs="Arial"/>
-              </w:rPr>
-              <w:t>Izzo</w:t>
-            </w:r>
-            <w:proofErr w:type="spellEnd"/>
+              <w:t>Gennaro Izzo</w:t>
+            </w:r>
           </w:p>
         </w:tc>
         <w:tc>
@@ -590,16 +552,8 @@
               <w:rPr>
                 <w:rFonts w:ascii="Arial" w:hAnsi="Arial" w:cs="Arial"/>
               </w:rPr>
-              <w:t xml:space="preserve">Dr. Marc </w:t>
-            </w:r>
-            <w:proofErr w:type="spellStart"/>
-            <w:r>
-              <w:rPr>
-                <w:rFonts w:ascii="Arial" w:hAnsi="Arial" w:cs="Arial"/>
-              </w:rPr>
-              <w:t>Schanne</w:t>
-            </w:r>
-            <w:proofErr w:type="spellEnd"/>
+              <w:t>Dr. Marc Schanne</w:t>
+            </w:r>
           </w:p>
         </w:tc>
         <w:tc>
@@ -1560,6 +1514,7 @@
       </w:pPr>
       <w:bookmarkStart w:id="4" w:name="_Toc64108251"/>
       <w:r>
+        <w:lastRenderedPageBreak/>
         <w:t>Einleitung</w:t>
       </w:r>
       <w:bookmarkEnd w:id="4"/>
@@ -1594,23 +1549,7 @@
     </w:p>
     <w:p>
       <w:r>
-        <w:t xml:space="preserve">In diesem Dokument werden Anforderungen für eine agile Umsetzung des </w:t>
-      </w:r>
-      <w:proofErr w:type="spellStart"/>
-      <w:r>
-        <w:t>Refactoring</w:t>
-      </w:r>
-      <w:proofErr w:type="spellEnd"/>
-      <w:r>
-        <w:t xml:space="preserve">-Projekts in </w:t>
-      </w:r>
-      <w:proofErr w:type="spellStart"/>
-      <w:r>
-        <w:t>Epics</w:t>
-      </w:r>
-      <w:proofErr w:type="spellEnd"/>
-      <w:r>
-        <w:t xml:space="preserve"> und User-Stories mit SCRUM vorgegeben.</w:t>
+        <w:t>In diesem Dokument werden Anforderungen für eine agile Umsetzung des Refactoring-Projekts in Epics und User-Stories mit SCRUM vorgegeben.</w:t>
       </w:r>
     </w:p>
     <w:p>
@@ -1661,15 +1600,7 @@
         </w:numPr>
       </w:pPr>
       <w:r>
-        <w:t xml:space="preserve">User-Stories sollten in Sprints verteilt werden (Sprint </w:t>
-      </w:r>
-      <w:proofErr w:type="spellStart"/>
-      <w:r>
-        <w:t>Planning</w:t>
-      </w:r>
-      <w:proofErr w:type="spellEnd"/>
-      <w:r>
-        <w:t>)</w:t>
+        <w:t>User-Stories sollten in Sprints verteilt werden (Sprint Planning)</w:t>
       </w:r>
     </w:p>
     <w:p>
@@ -1693,15 +1624,7 @@
         </w:numPr>
       </w:pPr>
       <w:r>
-        <w:t xml:space="preserve">Tasks sollten nachweislich umgesetzt werden (siehe </w:t>
-      </w:r>
-      <w:proofErr w:type="spellStart"/>
-      <w:r>
-        <w:t>pushes</w:t>
-      </w:r>
-      <w:proofErr w:type="spellEnd"/>
-      <w:r>
-        <w:t>)</w:t>
+        <w:t>Tasks sollten nachweislich umgesetzt werden (siehe pushes)</w:t>
       </w:r>
     </w:p>
     <w:p>
@@ -1737,15 +1660,7 @@
         </w:numPr>
       </w:pPr>
       <w:r>
-        <w:t xml:space="preserve">Durchführung eines Sprint </w:t>
-      </w:r>
-      <w:proofErr w:type="spellStart"/>
-      <w:r>
-        <w:t>plannings</w:t>
-      </w:r>
-      <w:proofErr w:type="spellEnd"/>
-      <w:r>
-        <w:t xml:space="preserve"> vor Beginn eines jeden Sprints</w:t>
+        <w:t>Durchführung eines Sprint plannings vor Beginn eines jeden Sprints</w:t>
       </w:r>
     </w:p>
     <w:p>
@@ -1768,34 +1683,13 @@
           <w:numId w:val="1"/>
         </w:numPr>
       </w:pPr>
-      <w:proofErr w:type="spellStart"/>
-      <w:r>
-        <w:t>Github</w:t>
-      </w:r>
-      <w:proofErr w:type="spellEnd"/>
-      <w:r>
-        <w:t xml:space="preserve"> o.ä. um Code-Iterationen (</w:t>
-      </w:r>
-      <w:proofErr w:type="spellStart"/>
-      <w:r>
-        <w:t>pushes</w:t>
-      </w:r>
-      <w:proofErr w:type="spellEnd"/>
-      <w:r>
-        <w:t>) zu erkennen (sollten zu User-Stories, bzw. den daraus abgeleiteten Tasks passen)</w:t>
-      </w:r>
-    </w:p>
-    <w:p>
-      <w:r>
-        <w:t>Die hierfür erforderliche Arbeit eines Product-</w:t>
-      </w:r>
-      <w:proofErr w:type="spellStart"/>
-      <w:r>
-        <w:t>Owners</w:t>
-      </w:r>
-      <w:proofErr w:type="spellEnd"/>
-      <w:r>
-        <w:t xml:space="preserve"> wurde schon teilweise abgenommen, dies beinhaltet:</w:t>
+      <w:r>
+        <w:t>Github o.ä. um Code-Iterationen (pushes) zu erkennen (sollten zu User-Stories, bzw. den daraus abgeleiteten Tasks passen)</w:t>
+      </w:r>
+    </w:p>
+    <w:p>
+      <w:r>
+        <w:t>Die hierfür erforderliche Arbeit eines Product-Owners wurde schon teilweise abgenommen, dies beinhaltet:</w:t>
       </w:r>
     </w:p>
     <w:p>
@@ -1819,15 +1713,7 @@
         </w:numPr>
       </w:pPr>
       <w:r>
-        <w:t xml:space="preserve">Priorisieren der User-Stories nach diversen Faktoren (Bearbeitungs-, bzw. Relevanz-Priorisierung wird durch die Nummerierung, bzw. Reihenfolge der </w:t>
-      </w:r>
-      <w:proofErr w:type="spellStart"/>
-      <w:r>
-        <w:t>Refactoring</w:t>
-      </w:r>
-      <w:proofErr w:type="spellEnd"/>
-      <w:r>
-        <w:t>-User-Stories vorgegeben)</w:t>
+        <w:t>Priorisieren der User-Stories nach diversen Faktoren (Bearbeitungs-, bzw. Relevanz-Priorisierung wird durch die Nummerierung, bzw. Reihenfolge der Refactoring-User-Stories vorgegeben)</w:t>
       </w:r>
     </w:p>
     <w:p>
@@ -1841,15 +1727,7 @@
         <w:t xml:space="preserve"> </w:t>
       </w:r>
       <w:r>
-        <w:t xml:space="preserve">noch zu erledigen (Definition </w:t>
-      </w:r>
-      <w:proofErr w:type="spellStart"/>
-      <w:r>
-        <w:t>of</w:t>
-      </w:r>
-      <w:proofErr w:type="spellEnd"/>
-      <w:r>
-        <w:t xml:space="preserve"> Ready):</w:t>
+        <w:t>noch zu erledigen (Definition of Ready):</w:t>
       </w:r>
     </w:p>
     <w:p>
@@ -1884,13 +1762,8 @@
           <w:numId w:val="1"/>
         </w:numPr>
       </w:pPr>
-      <w:proofErr w:type="spellStart"/>
-      <w:r>
-        <w:t>DoD</w:t>
-      </w:r>
-      <w:proofErr w:type="spellEnd"/>
-      <w:r>
-        <w:t xml:space="preserve"> geklärt?</w:t>
+      <w:r>
+        <w:t>DoD geklärt?</w:t>
       </w:r>
     </w:p>
     <w:p/>
@@ -1956,6 +1829,7 @@
         </w:numPr>
       </w:pPr>
       <w:r>
+        <w:lastRenderedPageBreak/>
         <w:t>Beispielstask: Zusammensetzen und Code (IST-Stand) gemeinsam analysieren.</w:t>
       </w:r>
     </w:p>
@@ -1968,15 +1842,7 @@
         </w:numPr>
       </w:pPr>
       <w:r>
-        <w:t xml:space="preserve">Definition </w:t>
-      </w:r>
-      <w:proofErr w:type="spellStart"/>
-      <w:r>
-        <w:t>of</w:t>
-      </w:r>
-      <w:proofErr w:type="spellEnd"/>
-      <w:r>
-        <w:t xml:space="preserve"> Ready: </w:t>
+        <w:t xml:space="preserve">Definition of Ready: </w:t>
       </w:r>
     </w:p>
     <w:p>
@@ -1988,23 +1854,7 @@
         </w:numPr>
       </w:pPr>
       <w:r>
-        <w:t xml:space="preserve">Definition </w:t>
-      </w:r>
-      <w:proofErr w:type="spellStart"/>
-      <w:r>
-        <w:t>of</w:t>
-      </w:r>
-      <w:proofErr w:type="spellEnd"/>
-      <w:r>
-        <w:t xml:space="preserve"> </w:t>
-      </w:r>
-      <w:proofErr w:type="spellStart"/>
-      <w:r>
-        <w:t>Done</w:t>
-      </w:r>
-      <w:proofErr w:type="spellEnd"/>
-      <w:r>
-        <w:t xml:space="preserve"> geklärt (Projektübergreifend)</w:t>
+        <w:t>Definition of Done geklärt (Projektübergreifend)</w:t>
       </w:r>
     </w:p>
     <w:p>
@@ -2054,24 +1904,17 @@
       </w:pPr>
       <w:bookmarkStart w:id="8" w:name="_Toc64108255"/>
       <w:r>
+        <w:lastRenderedPageBreak/>
         <w:t>Epic</w:t>
       </w:r>
       <w:r>
         <w:t xml:space="preserve"> </w:t>
       </w:r>
       <w:r>
-        <w:t xml:space="preserve">2: </w:t>
-      </w:r>
-      <w:proofErr w:type="spellStart"/>
-      <w:r>
-        <w:t>Refactoring</w:t>
-      </w:r>
-      <w:r>
-        <w:t>s</w:t>
-      </w:r>
-      <w:proofErr w:type="spellEnd"/>
-      <w:r>
-        <w:t xml:space="preserve"> entsprechend der Vorgaben von Martin Fowler</w:t>
+        <w:t>2: Refactoring</w:t>
+      </w:r>
+      <w:r>
+        <w:t>s entsprechend der Vorgaben von Martin Fowler</w:t>
       </w:r>
       <w:bookmarkEnd w:id="8"/>
     </w:p>
@@ -2082,15 +1925,7 @@
     </w:p>
     <w:p>
       <w:r>
-        <w:t xml:space="preserve">Zur </w:t>
-      </w:r>
-      <w:proofErr w:type="spellStart"/>
-      <w:r>
-        <w:t>DoD</w:t>
-      </w:r>
-      <w:proofErr w:type="spellEnd"/>
-      <w:r>
-        <w:t xml:space="preserve"> zählt auch immer, dass nach Erledigung der User-Stories alle Tests noch funktionieren.</w:t>
+        <w:t>Zur DoD zählt auch immer, dass nach Erledigung der User-Stories alle Tests noch funktionieren.</w:t>
       </w:r>
     </w:p>
     <w:p/>
@@ -2104,15 +1939,7 @@
       </w:r>
       <w:bookmarkEnd w:id="9"/>
       <w:r>
-        <w:t xml:space="preserve"> 2 Story </w:t>
-      </w:r>
-      <w:proofErr w:type="spellStart"/>
-      <w:r>
-        <w:t>points</w:t>
-      </w:r>
-      <w:proofErr w:type="spellEnd"/>
-      <w:r>
-        <w:t xml:space="preserve"> (gelb)</w:t>
+        <w:t xml:space="preserve"> 2 Story points</w:t>
       </w:r>
     </w:p>
     <w:p>
@@ -2139,13 +1966,8 @@
           <w:numId w:val="1"/>
         </w:numPr>
       </w:pPr>
-      <w:proofErr w:type="spellStart"/>
-      <w:r>
-        <w:t>Amount-Calculation</w:t>
-      </w:r>
-      <w:proofErr w:type="spellEnd"/>
-      <w:r>
-        <w:t xml:space="preserve"> in eigene Methode auslagern (entsprechende Benennung)</w:t>
+      <w:r>
+        <w:t>Amount-Calculation in eigene Methode auslagern (entsprechende Benennung)</w:t>
       </w:r>
     </w:p>
     <w:p>
@@ -2173,14 +1995,508 @@
       </w:r>
     </w:p>
     <w:p>
-      <w:proofErr w:type="spellStart"/>
-      <w:r>
-        <w:t>DoD</w:t>
-      </w:r>
-      <w:proofErr w:type="spellEnd"/>
+      <w:r>
+        <w:t xml:space="preserve">DoD: </w:t>
+      </w:r>
+    </w:p>
+    <w:p>
+      <w:pPr>
+        <w:pStyle w:val="Listenabsatz"/>
+        <w:numPr>
+          <w:ilvl w:val="0"/>
+          <w:numId w:val="5"/>
+        </w:numPr>
+      </w:pPr>
+      <w:r>
+        <w:t>Amount-Calculation in eigene Methode ausgelagert</w:t>
+      </w:r>
+    </w:p>
+    <w:p>
+      <w:pPr>
+        <w:pStyle w:val="Listenabsatz"/>
+        <w:numPr>
+          <w:ilvl w:val="0"/>
+          <w:numId w:val="5"/>
+        </w:numPr>
+      </w:pPr>
+      <w:r>
+        <w:t>Methode wird im alten Code aufgerufen</w:t>
+      </w:r>
+    </w:p>
+    <w:p>
+      <w:pPr>
+        <w:pStyle w:val="Listenabsatz"/>
+        <w:numPr>
+          <w:ilvl w:val="0"/>
+          <w:numId w:val="5"/>
+        </w:numPr>
+      </w:pPr>
+      <w:r>
+        <w:t>Interne Variablen der extrahierten Methode umbenannt</w:t>
+      </w:r>
+    </w:p>
+    <w:p>
+      <w:pPr>
+        <w:pStyle w:val="berschrift3"/>
+      </w:pPr>
+      <w:bookmarkStart w:id="10" w:name="_Toc64108257"/>
+      <w:r>
+        <w:t>User-Story 3:</w:t>
+      </w:r>
+      <w:bookmarkEnd w:id="10"/>
+      <w:r>
+        <w:t xml:space="preserve"> 1 Story Point</w:t>
+      </w:r>
+    </w:p>
+    <w:p>
+      <w:r>
+        <w:t>Als „</w:t>
+      </w:r>
+      <w:r>
+        <w:t>Software Quality Engineer</w:t>
+      </w:r>
+      <w:r>
+        <w:t xml:space="preserve">“ möchte ich, dass </w:t>
+      </w:r>
+      <w:r>
+        <w:t xml:space="preserve">sich </w:t>
+      </w:r>
+      <w:r>
+        <w:t xml:space="preserve">die Methode zur Preisberechnung in der hierzu geeigneten </w:t>
+      </w:r>
+      <w:r>
+        <w:t>Klasse befindet, sodass die Kohäsion des Codes erhöht wird.</w:t>
+      </w:r>
+    </w:p>
+    <w:p>
+      <w:r>
+        <w:t>Tasks:</w:t>
+      </w:r>
+    </w:p>
+    <w:p>
+      <w:pPr>
+        <w:pStyle w:val="Listenabsatz"/>
+        <w:numPr>
+          <w:ilvl w:val="0"/>
+          <w:numId w:val="1"/>
+        </w:numPr>
+      </w:pPr>
+      <w:r>
+        <w:t>Methode in Rental-Klasse verschieben</w:t>
+      </w:r>
+    </w:p>
+    <w:p>
+      <w:pPr>
+        <w:pStyle w:val="Listenabsatz"/>
+        <w:numPr>
+          <w:ilvl w:val="0"/>
+          <w:numId w:val="1"/>
+        </w:numPr>
+      </w:pPr>
+      <w:r>
+        <w:t>Methodenaufruf anpassen</w:t>
+      </w:r>
+    </w:p>
+    <w:p>
+      <w:r>
+        <w:t>DoD:</w:t>
+      </w:r>
+    </w:p>
+    <w:p>
+      <w:pPr>
+        <w:pStyle w:val="Listenabsatz"/>
+        <w:numPr>
+          <w:ilvl w:val="0"/>
+          <w:numId w:val="5"/>
+        </w:numPr>
+      </w:pPr>
+      <w:r>
+        <w:t>Methode wurde in Rental-Klasse verschoben</w:t>
+      </w:r>
+    </w:p>
+    <w:p>
+      <w:pPr>
+        <w:pStyle w:val="Listenabsatz"/>
+        <w:numPr>
+          <w:ilvl w:val="0"/>
+          <w:numId w:val="5"/>
+        </w:numPr>
+      </w:pPr>
+      <w:r>
+        <w:t>Methodenaufruf wurde angepasst</w:t>
+      </w:r>
+    </w:p>
+    <w:p>
+      <w:pPr>
+        <w:pStyle w:val="berschrift3"/>
+      </w:pPr>
+      <w:bookmarkStart w:id="11" w:name="_Toc64108258"/>
+      <w:r>
+        <w:t>User-Story 4:</w:t>
+      </w:r>
+      <w:bookmarkEnd w:id="11"/>
+      <w:r>
+        <w:t xml:space="preserve"> 5 Story Points</w:t>
+      </w:r>
+    </w:p>
+    <w:p>
+      <w:r>
+        <w:t>Als „</w:t>
+      </w:r>
+      <w:r>
+        <w:t>Software Quality Engineer</w:t>
+      </w:r>
+      <w:r>
+        <w:t>“ möchte ich, dass temporäre Variable</w:t>
+      </w:r>
+      <w:r>
+        <w:t>n</w:t>
+      </w:r>
+      <w:r>
+        <w:t xml:space="preserve"> vermieden und die Methode zur Preisberechnung soweit möglich als </w:t>
+      </w:r>
+      <w:r>
+        <w:t xml:space="preserve">Query </w:t>
+      </w:r>
+      <w:r>
+        <w:t>aufgerufen wird, sodass die Code-Menge reduziert wird.</w:t>
+      </w:r>
+    </w:p>
+    <w:p>
+      <w:r>
+        <w:t>Tasks:</w:t>
+      </w:r>
+    </w:p>
+    <w:p>
+      <w:pPr>
+        <w:pStyle w:val="Listenabsatz"/>
+        <w:numPr>
+          <w:ilvl w:val="0"/>
+          <w:numId w:val="2"/>
+        </w:numPr>
+      </w:pPr>
+      <w:r>
+        <w:t>getTotalCharge in Methode auslagern und als Query berechnen lassen</w:t>
+      </w:r>
+    </w:p>
+    <w:p>
+      <w:pPr>
+        <w:pStyle w:val="Listenabsatz"/>
+        <w:numPr>
+          <w:ilvl w:val="0"/>
+          <w:numId w:val="2"/>
+        </w:numPr>
+      </w:pPr>
+      <w:r>
+        <w:t>getTotalFrequentPoints in Methode auslagern und als Query berechnen lassen</w:t>
+      </w:r>
+    </w:p>
+    <w:p>
+      <w:r>
+        <w:t>DoD:</w:t>
+      </w:r>
+    </w:p>
+    <w:p>
+      <w:pPr>
+        <w:pStyle w:val="Listenabsatz"/>
+        <w:numPr>
+          <w:ilvl w:val="0"/>
+          <w:numId w:val="5"/>
+        </w:numPr>
+      </w:pPr>
+      <w:r>
+        <w:t>getTotalCharge wurde in Methode ausgelagert und wird als Query berechnet</w:t>
+      </w:r>
+    </w:p>
+    <w:p>
+      <w:pPr>
+        <w:pStyle w:val="Listenabsatz"/>
+        <w:numPr>
+          <w:ilvl w:val="0"/>
+          <w:numId w:val="5"/>
+        </w:numPr>
+      </w:pPr>
+      <w:r>
+        <w:t>getTotalFrequentPoints wurde in Methode ausgelagert und wird als Query berechnet</w:t>
+      </w:r>
+    </w:p>
+    <w:p>
+      <w:pPr>
+        <w:pStyle w:val="berschrift3"/>
+      </w:pPr>
+      <w:bookmarkStart w:id="12" w:name="_Toc64108259"/>
+      <w:r>
+        <w:lastRenderedPageBreak/>
+        <w:t>User-Story 5:</w:t>
+      </w:r>
+      <w:bookmarkEnd w:id="12"/>
+      <w:r>
+        <w:t xml:space="preserve"> 1 Story Point</w:t>
+      </w:r>
+    </w:p>
+    <w:p>
+      <w:r>
+        <w:t>Als „</w:t>
+      </w:r>
+      <w:r>
+        <w:t>Software Quality Engineer</w:t>
+      </w:r>
+      <w:r>
+        <w:t>“ möchte ich, dass die Berechnung der frequentRenterPoints in die relevante Klasse ausgelagert (Kombination aus Extract und Move Method), um</w:t>
+      </w:r>
+      <w:r>
+        <w:t xml:space="preserve"> </w:t>
+      </w:r>
+      <w:r>
+        <w:t>die Kohärenz zu reduzieren</w:t>
+      </w:r>
+      <w:r>
+        <w:t xml:space="preserve"> und um Separation of Concerns zu gewährleisten.</w:t>
+      </w:r>
+    </w:p>
+    <w:p>
+      <w:r>
+        <w:t>Tasks:</w:t>
+      </w:r>
+    </w:p>
+    <w:p>
+      <w:pPr>
+        <w:pStyle w:val="Listenabsatz"/>
+        <w:numPr>
+          <w:ilvl w:val="0"/>
+          <w:numId w:val="3"/>
+        </w:numPr>
+      </w:pPr>
+      <w:r>
+        <w:t>Methode in entsprechende Klasse auslagern</w:t>
+      </w:r>
+    </w:p>
+    <w:p>
+      <w:pPr>
+        <w:pStyle w:val="Listenabsatz"/>
+        <w:numPr>
+          <w:ilvl w:val="0"/>
+          <w:numId w:val="3"/>
+        </w:numPr>
+      </w:pPr>
+      <w:r>
+        <w:t>Methode an alter Stelle aufrufen</w:t>
+      </w:r>
+    </w:p>
+    <w:p>
+      <w:r>
+        <w:t>DoD:</w:t>
+      </w:r>
+    </w:p>
+    <w:p>
+      <w:pPr>
+        <w:pStyle w:val="Listenabsatz"/>
+        <w:numPr>
+          <w:ilvl w:val="0"/>
+          <w:numId w:val="5"/>
+        </w:numPr>
+      </w:pPr>
+      <w:r>
+        <w:t>Methode wurde in entsprechende Klasse ausgelagert</w:t>
+      </w:r>
+    </w:p>
+    <w:p>
+      <w:pPr>
+        <w:pStyle w:val="Listenabsatz"/>
+        <w:numPr>
+          <w:ilvl w:val="0"/>
+          <w:numId w:val="5"/>
+        </w:numPr>
+      </w:pPr>
+      <w:r>
+        <w:t>Neue Methode wird an alter Stelle aufgerufen</w:t>
+      </w:r>
+    </w:p>
+    <w:p>
+      <w:pPr>
+        <w:pStyle w:val="berschrift3"/>
+      </w:pPr>
+      <w:bookmarkStart w:id="13" w:name="_Toc64108260"/>
+      <w:r>
+        <w:t>User-Story 6:</w:t>
+      </w:r>
+      <w:bookmarkEnd w:id="13"/>
+      <w:r>
+        <w:t xml:space="preserve"> 3 Story Points</w:t>
+      </w:r>
+    </w:p>
+    <w:p>
+      <w:r>
+        <w:t>Als „</w:t>
+      </w:r>
+      <w:r>
+        <w:t>Software Quality Engineer</w:t>
+      </w:r>
+      <w:r>
+        <w:t>“ möchte ich, dass die temp-Variablen „totalAmount“ und „frequentRenterPoints“ aus dem Code entfernt werden, um</w:t>
+      </w:r>
+      <w:r>
+        <w:t xml:space="preserve"> </w:t>
+      </w:r>
+      <w:r>
+        <w:t>die Lesbarkeit des Codes zu verbessern.</w:t>
+      </w:r>
+    </w:p>
+    <w:p>
+      <w:r>
+        <w:t>Tasks:</w:t>
+      </w:r>
+    </w:p>
+    <w:p>
+      <w:pPr>
+        <w:pStyle w:val="Listenabsatz"/>
+        <w:numPr>
+          <w:ilvl w:val="0"/>
+          <w:numId w:val="4"/>
+        </w:numPr>
+      </w:pPr>
+      <w:r>
+        <w:t>Temp-Variablen entfernen und durch Methodenaufrufe ersetzen</w:t>
+      </w:r>
+    </w:p>
+    <w:p>
+      <w:r>
+        <w:t>DoD:</w:t>
+      </w:r>
+    </w:p>
+    <w:p>
+      <w:pPr>
+        <w:pStyle w:val="Listenabsatz"/>
+        <w:numPr>
+          <w:ilvl w:val="0"/>
+          <w:numId w:val="5"/>
+        </w:numPr>
+      </w:pPr>
+      <w:r>
+        <w:t>Temp-Variablen wurden entfernt und durch Methodenaufrufe ersetzt</w:t>
+      </w:r>
+    </w:p>
+    <w:p>
+      <w:pPr>
+        <w:pStyle w:val="berschrift3"/>
+      </w:pPr>
+      <w:r>
+        <w:t>User-Story 7:</w:t>
+      </w:r>
+      <w:r>
+        <w:t xml:space="preserve"> 5 Story Points</w:t>
+      </w:r>
+    </w:p>
+    <w:p>
+      <w:r>
+        <w:t>Als „Nutzer“ möchte ich, dass die Ausgabe als html-Statement erfolgt.</w:t>
+      </w:r>
+    </w:p>
+    <w:p>
+      <w:r>
+        <w:t>Tasks:</w:t>
+      </w:r>
+    </w:p>
+    <w:p>
+      <w:pPr>
+        <w:pStyle w:val="Listenabsatz"/>
+        <w:numPr>
+          <w:ilvl w:val="0"/>
+          <w:numId w:val="4"/>
+        </w:numPr>
+      </w:pPr>
+      <w:r>
+        <w:t>Ausgabe in html-Statement umwandeln</w:t>
+      </w:r>
+    </w:p>
+    <w:p>
+      <w:r>
+        <w:t>DoD:</w:t>
+      </w:r>
+    </w:p>
+    <w:p>
+      <w:pPr>
+        <w:pStyle w:val="Listenabsatz"/>
+        <w:numPr>
+          <w:ilvl w:val="0"/>
+          <w:numId w:val="5"/>
+        </w:numPr>
+      </w:pPr>
+      <w:r>
+        <w:t>Ausgabe wurde in html-Statement umgewandelt</w:t>
+      </w:r>
+    </w:p>
+    <w:p/>
+    <w:p>
+      <w:pPr>
+        <w:pStyle w:val="berschrift3"/>
+      </w:pPr>
+      <w:r>
+        <w:t xml:space="preserve">User-Story </w:t>
+      </w:r>
+      <w:r>
+        <w:t>8</w:t>
+      </w:r>
       <w:r>
         <w:t xml:space="preserve">: </w:t>
       </w:r>
+      <w:r>
+        <w:t>2 Story Points</w:t>
+      </w:r>
+    </w:p>
+    <w:p>
+      <w:r>
+        <w:t xml:space="preserve">Als „Software Quality Engineer“ möchte ich, dass die Methoden getCharge() und frequentRenterPoints() in die Klasse Movie ausgelagert werden, um </w:t>
+      </w:r>
+      <w:r>
+        <w:t>das Single Responsibility Pattern zu beachten.</w:t>
+      </w:r>
+    </w:p>
+    <w:p>
+      <w:r>
+        <w:t>Tasks:</w:t>
+      </w:r>
+    </w:p>
+    <w:p>
+      <w:pPr>
+        <w:pStyle w:val="Listenabsatz"/>
+        <w:numPr>
+          <w:ilvl w:val="0"/>
+          <w:numId w:val="4"/>
+        </w:numPr>
+      </w:pPr>
+      <w:r>
+        <w:t>getCharge() in Movie auslagern und Fallunterscheidung Children, Regular und New_Release</w:t>
+      </w:r>
+    </w:p>
+    <w:p>
+      <w:pPr>
+        <w:pStyle w:val="Listenabsatz"/>
+        <w:numPr>
+          <w:ilvl w:val="0"/>
+          <w:numId w:val="4"/>
+        </w:numPr>
+      </w:pPr>
+      <w:r>
+        <w:t>frequentRenterPoints() in Movie auslagern</w:t>
+      </w:r>
+    </w:p>
+    <w:p>
+      <w:pPr>
+        <w:pStyle w:val="Listenabsatz"/>
+        <w:numPr>
+          <w:ilvl w:val="0"/>
+          <w:numId w:val="4"/>
+        </w:numPr>
+      </w:pPr>
+      <w:r>
+        <w:t>Methoden an alter Stelle aufrufen</w:t>
+      </w:r>
+    </w:p>
+    <w:p>
+      <w:r>
+        <w:t>DoD:</w:t>
+      </w:r>
     </w:p>
     <w:p>
       <w:pPr>
@@ -2190,13 +2506,8 @@
           <w:numId w:val="5"/>
         </w:numPr>
       </w:pPr>
-      <w:proofErr w:type="spellStart"/>
-      <w:r>
-        <w:t>Amount-Calculation</w:t>
-      </w:r>
-      <w:proofErr w:type="spellEnd"/>
-      <w:r>
-        <w:t xml:space="preserve"> in eigene Methode ausgelagert</w:t>
+      <w:r>
+        <w:t>GetCharge() wurde in Movie ausgelagert</w:t>
       </w:r>
     </w:p>
     <w:p>
@@ -2208,7 +2519,7 @@
         </w:numPr>
       </w:pPr>
       <w:r>
-        <w:t>Methode wird im alten Code aufgerufen</w:t>
+        <w:t>Dabei wurde Fallunterscheidung vorgenommen</w:t>
       </w:r>
     </w:p>
     <w:p>
@@ -2220,43 +2531,42 @@
         </w:numPr>
       </w:pPr>
       <w:r>
-        <w:t>Interne Variablen der extrahierten Methode umbenannt</w:t>
+        <w:t>FrequentRenterPoints() wurde in Movie ausgelagert</w:t>
+      </w:r>
+    </w:p>
+    <w:p>
+      <w:pPr>
+        <w:pStyle w:val="Listenabsatz"/>
+        <w:numPr>
+          <w:ilvl w:val="0"/>
+          <w:numId w:val="5"/>
+        </w:numPr>
+      </w:pPr>
+      <w:r>
+        <w:t>Methoden werden an alter Stelle aufgerufen</w:t>
       </w:r>
     </w:p>
     <w:p>
       <w:pPr>
         <w:pStyle w:val="berschrift3"/>
       </w:pPr>
-      <w:bookmarkStart w:id="10" w:name="_Toc64108257"/>
-      <w:r>
-        <w:t>User-Story 3:</w:t>
-      </w:r>
-      <w:bookmarkEnd w:id="10"/>
-      <w:r>
-        <w:t xml:space="preserve"> 1 Story Point</w:t>
-      </w:r>
-      <w:r>
-        <w:t xml:space="preserve"> (grün)</w:t>
-      </w:r>
-    </w:p>
-    <w:p>
-      <w:r>
-        <w:t>Als „</w:t>
-      </w:r>
-      <w:r>
-        <w:t>Software Quality Engineer</w:t>
-      </w:r>
-      <w:r>
-        <w:t xml:space="preserve">“ möchte ich, dass </w:t>
-      </w:r>
-      <w:r>
-        <w:t xml:space="preserve">sich </w:t>
-      </w:r>
-      <w:r>
-        <w:t xml:space="preserve">die Methode zur Preisberechnung in der hierzu geeigneten </w:t>
-      </w:r>
-      <w:r>
-        <w:t>Klasse befindet, sodass die Kohäsion des Codes erhöht wird.</w:t>
+      <w:r>
+        <w:lastRenderedPageBreak/>
+        <w:t xml:space="preserve">User-Story </w:t>
+      </w:r>
+      <w:r>
+        <w:t>9</w:t>
+      </w:r>
+      <w:r>
+        <w:t xml:space="preserve">: </w:t>
+      </w:r>
+      <w:r>
+        <w:t>4 Story Points</w:t>
+      </w:r>
+    </w:p>
+    <w:p>
+      <w:r>
+        <w:t>Als „Software Quality Engineer“ möchte ich, dass die Fallunterscheidung von User-Story 8 in der Klasse Movie durch Polymorphie umgesetzt werden, da der Code dadurch sowohl lesbarer als auch übersichtlicher wird. Zudem ist switch-case auch immer ein Codesmell.</w:t>
       </w:r>
     </w:p>
     <w:p>
@@ -2269,33 +2579,40 @@
         <w:pStyle w:val="Listenabsatz"/>
         <w:numPr>
           <w:ilvl w:val="0"/>
-          <w:numId w:val="1"/>
-        </w:numPr>
-      </w:pPr>
-      <w:r>
-        <w:t>Methode in Rental-Klasse verschieben</w:t>
-      </w:r>
-    </w:p>
-    <w:p>
-      <w:pPr>
-        <w:pStyle w:val="Listenabsatz"/>
-        <w:numPr>
-          <w:ilvl w:val="0"/>
-          <w:numId w:val="1"/>
-        </w:numPr>
-      </w:pPr>
-      <w:r>
-        <w:t>Methodenaufruf anpassen</w:t>
-      </w:r>
-    </w:p>
-    <w:p>
-      <w:proofErr w:type="spellStart"/>
-      <w:r>
-        <w:t>DoD</w:t>
-      </w:r>
-      <w:proofErr w:type="spellEnd"/>
-      <w:r>
-        <w:t>:</w:t>
+          <w:numId w:val="7"/>
+        </w:numPr>
+      </w:pPr>
+      <w:r>
+        <w:t>Unterklassen erstellen</w:t>
+      </w:r>
+    </w:p>
+    <w:p>
+      <w:pPr>
+        <w:pStyle w:val="Listenabsatz"/>
+        <w:numPr>
+          <w:ilvl w:val="0"/>
+          <w:numId w:val="7"/>
+        </w:numPr>
+      </w:pPr>
+      <w:r>
+        <w:t>Methoden definieren</w:t>
+      </w:r>
+    </w:p>
+    <w:p>
+      <w:pPr>
+        <w:pStyle w:val="Listenabsatz"/>
+        <w:numPr>
+          <w:ilvl w:val="0"/>
+          <w:numId w:val="7"/>
+        </w:numPr>
+      </w:pPr>
+      <w:r>
+        <w:t>Methoden überschreiben in den Unterklassen</w:t>
+      </w:r>
+    </w:p>
+    <w:p>
+      <w:r>
+        <w:t>DoD:</w:t>
       </w:r>
     </w:p>
     <w:p>
@@ -2307,7 +2624,7 @@
         </w:numPr>
       </w:pPr>
       <w:r>
-        <w:t>Methode wurde in Rental-Klasse verschoben</w:t>
+        <w:t>Unterklassen sind erstellt</w:t>
       </w:r>
     </w:p>
     <w:p>
@@ -2319,46 +2636,41 @@
         </w:numPr>
       </w:pPr>
       <w:r>
-        <w:t>Methodenaufruf wurde angepasst</w:t>
+        <w:t>Methoden in der Oberklasse sind definiert</w:t>
+      </w:r>
+    </w:p>
+    <w:p>
+      <w:pPr>
+        <w:pStyle w:val="Listenabsatz"/>
+        <w:numPr>
+          <w:ilvl w:val="0"/>
+          <w:numId w:val="5"/>
+        </w:numPr>
+      </w:pPr>
+      <w:r>
+        <w:t>Methoden werden in den Unterklassen entsprechend überschrieben</w:t>
       </w:r>
     </w:p>
     <w:p>
       <w:pPr>
         <w:pStyle w:val="berschrift3"/>
       </w:pPr>
-      <w:bookmarkStart w:id="11" w:name="_Toc64108258"/>
-      <w:r>
-        <w:t>User-Story 4:</w:t>
-      </w:r>
-      <w:bookmarkEnd w:id="11"/>
-      <w:r>
-        <w:t xml:space="preserve"> 5 Story Points</w:t>
-      </w:r>
-      <w:r>
-        <w:t xml:space="preserve"> (blau)</w:t>
-      </w:r>
-    </w:p>
-    <w:p>
-      <w:r>
-        <w:t>Als „</w:t>
-      </w:r>
-      <w:r>
-        <w:t>Software Quality Engineer</w:t>
-      </w:r>
-      <w:r>
-        <w:t>“ möchte ich, dass temporäre Variable</w:t>
-      </w:r>
-      <w:r>
-        <w:t>n</w:t>
-      </w:r>
-      <w:r>
-        <w:t xml:space="preserve"> vermieden und die Methode zur Preisberechnung soweit möglich als </w:t>
-      </w:r>
-      <w:r>
-        <w:t xml:space="preserve">Query </w:t>
-      </w:r>
-      <w:r>
-        <w:t>aufgerufen wird, sodass die Code-Menge reduziert wird.</w:t>
+      <w:r>
+        <w:t xml:space="preserve">User-Story </w:t>
+      </w:r>
+      <w:r>
+        <w:t>10</w:t>
+      </w:r>
+      <w:r>
+        <w:t xml:space="preserve">: </w:t>
+      </w:r>
+      <w:r>
+        <w:t>11 Story points</w:t>
+      </w:r>
+    </w:p>
+    <w:p>
+      <w:r>
+        <w:t>Als „Software Quality Engineer“ möchte ich, dass die Statements in Unterklassen ausgelagert werden, da damit das Strategy-Pattern umgesetzt wird. Dadurch ist der Anwender freier in der Entscheidung der Art des Ergebnisses (HTML oder normaler Text).</w:t>
       </w:r>
     </w:p>
     <w:p>
@@ -2371,43 +2683,64 @@
         <w:pStyle w:val="Listenabsatz"/>
         <w:numPr>
           <w:ilvl w:val="0"/>
-          <w:numId w:val="2"/>
-        </w:numPr>
-      </w:pPr>
-      <w:proofErr w:type="spellStart"/>
-      <w:r>
-        <w:t>getTotalCharge</w:t>
-      </w:r>
-      <w:proofErr w:type="spellEnd"/>
-      <w:r>
-        <w:t xml:space="preserve"> in Methode auslagern und als Query berechnen lassen</w:t>
-      </w:r>
-    </w:p>
-    <w:p>
-      <w:pPr>
-        <w:pStyle w:val="Listenabsatz"/>
-        <w:numPr>
-          <w:ilvl w:val="0"/>
-          <w:numId w:val="2"/>
-        </w:numPr>
-      </w:pPr>
-      <w:proofErr w:type="spellStart"/>
-      <w:r>
-        <w:t>getTotalFrequentPoints</w:t>
-      </w:r>
-      <w:proofErr w:type="spellEnd"/>
-      <w:r>
-        <w:t xml:space="preserve"> in Methode auslagern und als Query berechnen lassen</w:t>
-      </w:r>
-    </w:p>
-    <w:p>
-      <w:proofErr w:type="spellStart"/>
-      <w:r>
-        <w:t>DoD</w:t>
-      </w:r>
-      <w:proofErr w:type="spellEnd"/>
-      <w:r>
-        <w:t>:</w:t>
+          <w:numId w:val="8"/>
+        </w:numPr>
+      </w:pPr>
+      <w:r>
+        <w:t>Interface Statement implementieren</w:t>
+      </w:r>
+    </w:p>
+    <w:p>
+      <w:pPr>
+        <w:pStyle w:val="Listenabsatz"/>
+        <w:numPr>
+          <w:ilvl w:val="0"/>
+          <w:numId w:val="8"/>
+        </w:numPr>
+      </w:pPr>
+      <w:r>
+        <w:t>Klasse HTML Statement implementieren</w:t>
+      </w:r>
+    </w:p>
+    <w:p>
+      <w:pPr>
+        <w:pStyle w:val="Listenabsatz"/>
+        <w:numPr>
+          <w:ilvl w:val="0"/>
+          <w:numId w:val="8"/>
+        </w:numPr>
+      </w:pPr>
+      <w:r>
+        <w:t>Klasse Text Statement implementieren</w:t>
+      </w:r>
+    </w:p>
+    <w:p>
+      <w:pPr>
+        <w:pStyle w:val="Listenabsatz"/>
+        <w:numPr>
+          <w:ilvl w:val="0"/>
+          <w:numId w:val="8"/>
+        </w:numPr>
+        <w:rPr>
+          <w:b/>
+          <w:u w:val="single"/>
+        </w:rPr>
+      </w:pPr>
+      <w:r>
+        <w:t>Aufrufe in Customer implementieren</w:t>
+      </w:r>
+    </w:p>
+    <w:p>
+      <w:pPr>
+        <w:rPr>
+          <w:bCs/>
+        </w:rPr>
+      </w:pPr>
+      <w:r>
+        <w:rPr>
+          <w:bCs/>
+        </w:rPr>
+        <w:t>DoD:</w:t>
       </w:r>
     </w:p>
     <w:p>
@@ -2417,14 +2750,15 @@
           <w:ilvl w:val="0"/>
           <w:numId w:val="5"/>
         </w:numPr>
-      </w:pPr>
-      <w:proofErr w:type="spellStart"/>
-      <w:r>
-        <w:t>getTotalCharge</w:t>
-      </w:r>
-      <w:proofErr w:type="spellEnd"/>
-      <w:r>
-        <w:t xml:space="preserve"> wurde in Methode ausgelagert und wird als Query berechnet</w:t>
+        <w:rPr>
+          <w:bCs/>
+        </w:rPr>
+      </w:pPr>
+      <w:r>
+        <w:rPr>
+          <w:bCs/>
+        </w:rPr>
+        <w:t>Interface Statement implementiert</w:t>
       </w:r>
     </w:p>
     <w:p>
@@ -2434,113 +2768,15 @@
           <w:ilvl w:val="0"/>
           <w:numId w:val="5"/>
         </w:numPr>
-      </w:pPr>
-      <w:proofErr w:type="spellStart"/>
-      <w:r>
-        <w:t>getTotalFrequentPoints</w:t>
-      </w:r>
-      <w:proofErr w:type="spellEnd"/>
-      <w:r>
-        <w:t xml:space="preserve"> wurde in Methode ausgelagert und wird als Query berechnet</w:t>
-      </w:r>
-    </w:p>
-    <w:p>
-      <w:pPr>
-        <w:pStyle w:val="berschrift3"/>
-      </w:pPr>
-      <w:bookmarkStart w:id="12" w:name="_Toc64108259"/>
-      <w:r>
-        <w:t>User-Story 5:</w:t>
-      </w:r>
-      <w:bookmarkEnd w:id="12"/>
-      <w:r>
-        <w:t xml:space="preserve"> 1 Story Point</w:t>
-      </w:r>
-      <w:r>
-        <w:t xml:space="preserve"> (lila)</w:t>
-      </w:r>
-    </w:p>
-    <w:p>
-      <w:r>
-        <w:t>Als „</w:t>
-      </w:r>
-      <w:r>
-        <w:t>Software Quality Engineer</w:t>
-      </w:r>
-      <w:r>
-        <w:t xml:space="preserve">“ möchte ich, dass die Berechnung der </w:t>
-      </w:r>
-      <w:proofErr w:type="spellStart"/>
-      <w:r>
-        <w:t>frequentRenterPoints</w:t>
-      </w:r>
-      <w:proofErr w:type="spellEnd"/>
-      <w:r>
-        <w:t xml:space="preserve"> in die relevante Klasse ausgelagert (Kombination aus Extract und Move Method), um</w:t>
-      </w:r>
-      <w:r>
-        <w:t xml:space="preserve"> </w:t>
-      </w:r>
-      <w:r>
-        <w:t>die Kohärenz zu reduzieren</w:t>
-      </w:r>
-      <w:r>
-        <w:t xml:space="preserve"> und um Separation </w:t>
-      </w:r>
-      <w:proofErr w:type="spellStart"/>
-      <w:r>
-        <w:t>of</w:t>
-      </w:r>
-      <w:proofErr w:type="spellEnd"/>
-      <w:r>
-        <w:t xml:space="preserve"> </w:t>
-      </w:r>
-      <w:proofErr w:type="spellStart"/>
-      <w:r>
-        <w:t>Concerns</w:t>
-      </w:r>
-      <w:proofErr w:type="spellEnd"/>
-      <w:r>
-        <w:t xml:space="preserve"> zu gewährleisten.</w:t>
-      </w:r>
-    </w:p>
-    <w:p>
-      <w:r>
-        <w:t>Tasks:</w:t>
-      </w:r>
-    </w:p>
-    <w:p>
-      <w:pPr>
-        <w:pStyle w:val="Listenabsatz"/>
-        <w:numPr>
-          <w:ilvl w:val="0"/>
-          <w:numId w:val="3"/>
-        </w:numPr>
-      </w:pPr>
-      <w:r>
-        <w:t>Methode in entsprechende Klasse auslagern</w:t>
-      </w:r>
-    </w:p>
-    <w:p>
-      <w:pPr>
-        <w:pStyle w:val="Listenabsatz"/>
-        <w:numPr>
-          <w:ilvl w:val="0"/>
-          <w:numId w:val="3"/>
-        </w:numPr>
-      </w:pPr>
-      <w:r>
-        <w:t>Methode an alter Stelle aufrufen</w:t>
-      </w:r>
-    </w:p>
-    <w:p>
-      <w:proofErr w:type="spellStart"/>
-      <w:r>
-        <w:t>DoD</w:t>
-      </w:r>
-      <w:proofErr w:type="spellEnd"/>
-      <w:r>
-        <w:t>:</w:t>
+        <w:rPr>
+          <w:bCs/>
+        </w:rPr>
+      </w:pPr>
+      <w:r>
+        <w:rPr>
+          <w:bCs/>
+        </w:rPr>
+        <w:t>Klasse HTML Statement implementiert</w:t>
       </w:r>
     </w:p>
     <w:p>
@@ -2550,9 +2786,15 @@
           <w:ilvl w:val="0"/>
           <w:numId w:val="5"/>
         </w:numPr>
-      </w:pPr>
-      <w:r>
-        <w:t>Methode wurde in entsprechende Klasse ausgelagert</w:t>
+        <w:rPr>
+          <w:bCs/>
+        </w:rPr>
+      </w:pPr>
+      <w:r>
+        <w:rPr>
+          <w:bCs/>
+        </w:rPr>
+        <w:t>Klasse Text Statement implementiert</w:t>
       </w:r>
     </w:p>
     <w:p>
@@ -2562,197 +2804,15 @@
           <w:ilvl w:val="0"/>
           <w:numId w:val="5"/>
         </w:numPr>
-      </w:pPr>
-      <w:r>
-        <w:t>Neue Methode wird an alter Stelle aufgerufen</w:t>
-      </w:r>
-    </w:p>
-    <w:p>
-      <w:pPr>
-        <w:pStyle w:val="berschrift3"/>
-      </w:pPr>
-      <w:bookmarkStart w:id="13" w:name="_Toc64108260"/>
-      <w:r>
-        <w:t>User-Story 6:</w:t>
-      </w:r>
-      <w:bookmarkEnd w:id="13"/>
-      <w:r>
-        <w:t xml:space="preserve"> 3 Story Points</w:t>
-      </w:r>
-      <w:r>
-        <w:t xml:space="preserve"> (rot)</w:t>
-      </w:r>
-    </w:p>
-    <w:p>
-      <w:r>
-        <w:t>Als „</w:t>
-      </w:r>
-      <w:r>
-        <w:t>Software Quality Engineer</w:t>
-      </w:r>
-      <w:r>
-        <w:t xml:space="preserve">“ möchte ich, dass die </w:t>
-      </w:r>
-      <w:proofErr w:type="spellStart"/>
-      <w:r>
-        <w:t>temp</w:t>
-      </w:r>
-      <w:proofErr w:type="spellEnd"/>
-      <w:r>
-        <w:t>-Variablen „</w:t>
-      </w:r>
-      <w:proofErr w:type="spellStart"/>
-      <w:r>
-        <w:t>totalAmount</w:t>
-      </w:r>
-      <w:proofErr w:type="spellEnd"/>
-      <w:r>
-        <w:t>“ und „</w:t>
-      </w:r>
-      <w:proofErr w:type="spellStart"/>
-      <w:r>
-        <w:t>frequentRenterPoints</w:t>
-      </w:r>
-      <w:proofErr w:type="spellEnd"/>
-      <w:r>
-        <w:t>“ aus dem Code entfernt werden, um</w:t>
-      </w:r>
-      <w:r>
-        <w:t xml:space="preserve"> </w:t>
-      </w:r>
-      <w:r>
-        <w:t>die Lesbarkeit des Codes zu verbessern.</w:t>
-      </w:r>
-    </w:p>
-    <w:p>
-      <w:r>
-        <w:t>Tasks:</w:t>
-      </w:r>
-    </w:p>
-    <w:p>
-      <w:pPr>
-        <w:pStyle w:val="Listenabsatz"/>
-        <w:numPr>
-          <w:ilvl w:val="0"/>
-          <w:numId w:val="4"/>
-        </w:numPr>
-      </w:pPr>
-      <w:proofErr w:type="spellStart"/>
-      <w:r>
-        <w:t>Temp</w:t>
-      </w:r>
-      <w:proofErr w:type="spellEnd"/>
-      <w:r>
-        <w:t>-Variablen entfernen und durch Methodenaufrufe ersetzen</w:t>
-      </w:r>
-    </w:p>
-    <w:p>
-      <w:proofErr w:type="spellStart"/>
-      <w:r>
-        <w:t>DoD</w:t>
-      </w:r>
-      <w:proofErr w:type="spellEnd"/>
-      <w:r>
-        <w:t>:</w:t>
-      </w:r>
-    </w:p>
-    <w:p>
-      <w:pPr>
-        <w:pStyle w:val="Listenabsatz"/>
-        <w:numPr>
-          <w:ilvl w:val="0"/>
-          <w:numId w:val="5"/>
-        </w:numPr>
-      </w:pPr>
-      <w:proofErr w:type="spellStart"/>
-      <w:r>
-        <w:t>Temp</w:t>
-      </w:r>
-      <w:proofErr w:type="spellEnd"/>
-      <w:r>
-        <w:t>-Variablen wurden entfernt und durch Methodenaufrufe ersetzt</w:t>
-      </w:r>
-    </w:p>
-    <w:p>
-      <w:pPr>
-        <w:pStyle w:val="berschrift3"/>
-      </w:pPr>
-      <w:r>
-        <w:t>User-Story 7:</w:t>
-      </w:r>
-      <w:r>
-        <w:t xml:space="preserve"> 5 Story Points</w:t>
-      </w:r>
-      <w:r>
-        <w:t xml:space="preserve"> (schwarz)</w:t>
-      </w:r>
-    </w:p>
-    <w:p>
-      <w:r>
-        <w:t xml:space="preserve">Als „Nutzer“ möchte ich, dass die Ausgabe als </w:t>
-      </w:r>
-      <w:proofErr w:type="spellStart"/>
-      <w:r>
-        <w:t>html</w:t>
-      </w:r>
-      <w:proofErr w:type="spellEnd"/>
-      <w:r>
-        <w:t>-Statement erfolgt.</w:t>
-      </w:r>
-    </w:p>
-    <w:p>
-      <w:r>
-        <w:t>Tasks:</w:t>
-      </w:r>
-    </w:p>
-    <w:p>
-      <w:pPr>
-        <w:pStyle w:val="Listenabsatz"/>
-        <w:numPr>
-          <w:ilvl w:val="0"/>
-          <w:numId w:val="4"/>
-        </w:numPr>
-      </w:pPr>
-      <w:r>
-        <w:t xml:space="preserve">Ausgabe in </w:t>
-      </w:r>
-      <w:proofErr w:type="spellStart"/>
-      <w:r>
-        <w:t>html</w:t>
-      </w:r>
-      <w:proofErr w:type="spellEnd"/>
-      <w:r>
-        <w:t>-Statement umwandeln</w:t>
-      </w:r>
-    </w:p>
-    <w:p>
-      <w:proofErr w:type="spellStart"/>
-      <w:r>
-        <w:t>DoD</w:t>
-      </w:r>
-      <w:proofErr w:type="spellEnd"/>
-      <w:r>
-        <w:t>:</w:t>
-      </w:r>
-    </w:p>
-    <w:p>
-      <w:pPr>
-        <w:pStyle w:val="Listenabsatz"/>
-        <w:numPr>
-          <w:ilvl w:val="0"/>
-          <w:numId w:val="5"/>
-        </w:numPr>
-      </w:pPr>
-      <w:r>
-        <w:t xml:space="preserve">Ausgabe wurde in </w:t>
-      </w:r>
-      <w:proofErr w:type="spellStart"/>
-      <w:r>
-        <w:t>html</w:t>
-      </w:r>
-      <w:proofErr w:type="spellEnd"/>
-      <w:r>
-        <w:t>-Statement umgewandelt</w:t>
+        <w:rPr>
+          <w:bCs/>
+        </w:rPr>
+      </w:pPr>
+      <w:r>
+        <w:rPr>
+          <w:bCs/>
+        </w:rPr>
+        <w:t>Aufrufe in Customer implementiert</w:t>
       </w:r>
     </w:p>
     <w:p>
@@ -2774,14 +2834,7 @@
           <w:b/>
           <w:u w:val="single"/>
         </w:rPr>
-        <w:t>sollten</w:t>
-      </w:r>
-      <w:r>
-        <w:rPr>
-          <w:b/>
-          <w:u w:val="single"/>
-        </w:rPr>
-        <w:t xml:space="preserve"> </w:t>
+        <w:t xml:space="preserve">sollten </w:t>
       </w:r>
       <w:r>
         <w:rPr>
@@ -2975,7 +3028,7 @@
   <w:abstractNum w:abstractNumId="1" w15:restartNumberingAfterBreak="0">
     <w:nsid w:val="14CD200A"/>
     <w:multiLevelType w:val="hybridMultilevel"/>
-    <w:tmpl w:val="B0E84036"/>
+    <w:tmpl w:val="3704DF5E"/>
     <w:lvl w:ilvl="0" w:tplc="34D07B02">
       <w:numFmt w:val="bullet"/>
       <w:lvlText w:val=""/>
@@ -3085,6 +3138,230 @@
     </w:lvl>
   </w:abstractNum>
   <w:abstractNum w:abstractNumId="2" w15:restartNumberingAfterBreak="0">
+    <w:nsid w:val="1A3F2252"/>
+    <w:multiLevelType w:val="hybridMultilevel"/>
+    <w:tmpl w:val="C20E0E90"/>
+    <w:lvl w:ilvl="0" w:tplc="34D07B02">
+      <w:numFmt w:val="bullet"/>
+      <w:lvlText w:val=""/>
+      <w:lvlJc w:val="left"/>
+      <w:pPr>
+        <w:ind w:left="720" w:hanging="360"/>
+      </w:pPr>
+      <w:rPr>
+        <w:rFonts w:ascii="Wingdings" w:eastAsiaTheme="minorHAnsi" w:hAnsi="Wingdings" w:cstheme="minorBidi" w:hint="default"/>
+      </w:rPr>
+    </w:lvl>
+    <w:lvl w:ilvl="1" w:tplc="04070003" w:tentative="1">
+      <w:start w:val="1"/>
+      <w:numFmt w:val="bullet"/>
+      <w:lvlText w:val="o"/>
+      <w:lvlJc w:val="left"/>
+      <w:pPr>
+        <w:ind w:left="1440" w:hanging="360"/>
+      </w:pPr>
+      <w:rPr>
+        <w:rFonts w:ascii="Courier New" w:hAnsi="Courier New" w:cs="Courier New" w:hint="default"/>
+      </w:rPr>
+    </w:lvl>
+    <w:lvl w:ilvl="2" w:tplc="04070005" w:tentative="1">
+      <w:start w:val="1"/>
+      <w:numFmt w:val="bullet"/>
+      <w:lvlText w:val=""/>
+      <w:lvlJc w:val="left"/>
+      <w:pPr>
+        <w:ind w:left="2160" w:hanging="360"/>
+      </w:pPr>
+      <w:rPr>
+        <w:rFonts w:ascii="Wingdings" w:hAnsi="Wingdings" w:hint="default"/>
+      </w:rPr>
+    </w:lvl>
+    <w:lvl w:ilvl="3" w:tplc="04070001" w:tentative="1">
+      <w:start w:val="1"/>
+      <w:numFmt w:val="bullet"/>
+      <w:lvlText w:val=""/>
+      <w:lvlJc w:val="left"/>
+      <w:pPr>
+        <w:ind w:left="2880" w:hanging="360"/>
+      </w:pPr>
+      <w:rPr>
+        <w:rFonts w:ascii="Symbol" w:hAnsi="Symbol" w:hint="default"/>
+      </w:rPr>
+    </w:lvl>
+    <w:lvl w:ilvl="4" w:tplc="04070003" w:tentative="1">
+      <w:start w:val="1"/>
+      <w:numFmt w:val="bullet"/>
+      <w:lvlText w:val="o"/>
+      <w:lvlJc w:val="left"/>
+      <w:pPr>
+        <w:ind w:left="3600" w:hanging="360"/>
+      </w:pPr>
+      <w:rPr>
+        <w:rFonts w:ascii="Courier New" w:hAnsi="Courier New" w:cs="Courier New" w:hint="default"/>
+      </w:rPr>
+    </w:lvl>
+    <w:lvl w:ilvl="5" w:tplc="04070005" w:tentative="1">
+      <w:start w:val="1"/>
+      <w:numFmt w:val="bullet"/>
+      <w:lvlText w:val=""/>
+      <w:lvlJc w:val="left"/>
+      <w:pPr>
+        <w:ind w:left="4320" w:hanging="360"/>
+      </w:pPr>
+      <w:rPr>
+        <w:rFonts w:ascii="Wingdings" w:hAnsi="Wingdings" w:hint="default"/>
+      </w:rPr>
+    </w:lvl>
+    <w:lvl w:ilvl="6" w:tplc="04070001" w:tentative="1">
+      <w:start w:val="1"/>
+      <w:numFmt w:val="bullet"/>
+      <w:lvlText w:val=""/>
+      <w:lvlJc w:val="left"/>
+      <w:pPr>
+        <w:ind w:left="5040" w:hanging="360"/>
+      </w:pPr>
+      <w:rPr>
+        <w:rFonts w:ascii="Symbol" w:hAnsi="Symbol" w:hint="default"/>
+      </w:rPr>
+    </w:lvl>
+    <w:lvl w:ilvl="7" w:tplc="04070003" w:tentative="1">
+      <w:start w:val="1"/>
+      <w:numFmt w:val="bullet"/>
+      <w:lvlText w:val="o"/>
+      <w:lvlJc w:val="left"/>
+      <w:pPr>
+        <w:ind w:left="5760" w:hanging="360"/>
+      </w:pPr>
+      <w:rPr>
+        <w:rFonts w:ascii="Courier New" w:hAnsi="Courier New" w:cs="Courier New" w:hint="default"/>
+      </w:rPr>
+    </w:lvl>
+    <w:lvl w:ilvl="8" w:tplc="04070005" w:tentative="1">
+      <w:start w:val="1"/>
+      <w:numFmt w:val="bullet"/>
+      <w:lvlText w:val=""/>
+      <w:lvlJc w:val="left"/>
+      <w:pPr>
+        <w:ind w:left="6480" w:hanging="360"/>
+      </w:pPr>
+      <w:rPr>
+        <w:rFonts w:ascii="Wingdings" w:hAnsi="Wingdings" w:hint="default"/>
+      </w:rPr>
+    </w:lvl>
+  </w:abstractNum>
+  <w:abstractNum w:abstractNumId="3" w15:restartNumberingAfterBreak="0">
+    <w:nsid w:val="37BF6B1B"/>
+    <w:multiLevelType w:val="hybridMultilevel"/>
+    <w:tmpl w:val="680034BE"/>
+    <w:lvl w:ilvl="0" w:tplc="34D07B02">
+      <w:numFmt w:val="bullet"/>
+      <w:lvlText w:val=""/>
+      <w:lvlJc w:val="left"/>
+      <w:pPr>
+        <w:ind w:left="720" w:hanging="360"/>
+      </w:pPr>
+      <w:rPr>
+        <w:rFonts w:ascii="Wingdings" w:eastAsiaTheme="minorHAnsi" w:hAnsi="Wingdings" w:cstheme="minorBidi" w:hint="default"/>
+      </w:rPr>
+    </w:lvl>
+    <w:lvl w:ilvl="1" w:tplc="04070003" w:tentative="1">
+      <w:start w:val="1"/>
+      <w:numFmt w:val="bullet"/>
+      <w:lvlText w:val="o"/>
+      <w:lvlJc w:val="left"/>
+      <w:pPr>
+        <w:ind w:left="1440" w:hanging="360"/>
+      </w:pPr>
+      <w:rPr>
+        <w:rFonts w:ascii="Courier New" w:hAnsi="Courier New" w:cs="Courier New" w:hint="default"/>
+      </w:rPr>
+    </w:lvl>
+    <w:lvl w:ilvl="2" w:tplc="04070005" w:tentative="1">
+      <w:start w:val="1"/>
+      <w:numFmt w:val="bullet"/>
+      <w:lvlText w:val=""/>
+      <w:lvlJc w:val="left"/>
+      <w:pPr>
+        <w:ind w:left="2160" w:hanging="360"/>
+      </w:pPr>
+      <w:rPr>
+        <w:rFonts w:ascii="Wingdings" w:hAnsi="Wingdings" w:hint="default"/>
+      </w:rPr>
+    </w:lvl>
+    <w:lvl w:ilvl="3" w:tplc="04070001" w:tentative="1">
+      <w:start w:val="1"/>
+      <w:numFmt w:val="bullet"/>
+      <w:lvlText w:val=""/>
+      <w:lvlJc w:val="left"/>
+      <w:pPr>
+        <w:ind w:left="2880" w:hanging="360"/>
+      </w:pPr>
+      <w:rPr>
+        <w:rFonts w:ascii="Symbol" w:hAnsi="Symbol" w:hint="default"/>
+      </w:rPr>
+    </w:lvl>
+    <w:lvl w:ilvl="4" w:tplc="04070003" w:tentative="1">
+      <w:start w:val="1"/>
+      <w:numFmt w:val="bullet"/>
+      <w:lvlText w:val="o"/>
+      <w:lvlJc w:val="left"/>
+      <w:pPr>
+        <w:ind w:left="3600" w:hanging="360"/>
+      </w:pPr>
+      <w:rPr>
+        <w:rFonts w:ascii="Courier New" w:hAnsi="Courier New" w:cs="Courier New" w:hint="default"/>
+      </w:rPr>
+    </w:lvl>
+    <w:lvl w:ilvl="5" w:tplc="04070005" w:tentative="1">
+      <w:start w:val="1"/>
+      <w:numFmt w:val="bullet"/>
+      <w:lvlText w:val=""/>
+      <w:lvlJc w:val="left"/>
+      <w:pPr>
+        <w:ind w:left="4320" w:hanging="360"/>
+      </w:pPr>
+      <w:rPr>
+        <w:rFonts w:ascii="Wingdings" w:hAnsi="Wingdings" w:hint="default"/>
+      </w:rPr>
+    </w:lvl>
+    <w:lvl w:ilvl="6" w:tplc="04070001" w:tentative="1">
+      <w:start w:val="1"/>
+      <w:numFmt w:val="bullet"/>
+      <w:lvlText w:val=""/>
+      <w:lvlJc w:val="left"/>
+      <w:pPr>
+        <w:ind w:left="5040" w:hanging="360"/>
+      </w:pPr>
+      <w:rPr>
+        <w:rFonts w:ascii="Symbol" w:hAnsi="Symbol" w:hint="default"/>
+      </w:rPr>
+    </w:lvl>
+    <w:lvl w:ilvl="7" w:tplc="04070003" w:tentative="1">
+      <w:start w:val="1"/>
+      <w:numFmt w:val="bullet"/>
+      <w:lvlText w:val="o"/>
+      <w:lvlJc w:val="left"/>
+      <w:pPr>
+        <w:ind w:left="5760" w:hanging="360"/>
+      </w:pPr>
+      <w:rPr>
+        <w:rFonts w:ascii="Courier New" w:hAnsi="Courier New" w:cs="Courier New" w:hint="default"/>
+      </w:rPr>
+    </w:lvl>
+    <w:lvl w:ilvl="8" w:tplc="04070005" w:tentative="1">
+      <w:start w:val="1"/>
+      <w:numFmt w:val="bullet"/>
+      <w:lvlText w:val=""/>
+      <w:lvlJc w:val="left"/>
+      <w:pPr>
+        <w:ind w:left="6480" w:hanging="360"/>
+      </w:pPr>
+      <w:rPr>
+        <w:rFonts w:ascii="Wingdings" w:hAnsi="Wingdings" w:hint="default"/>
+      </w:rPr>
+    </w:lvl>
+  </w:abstractNum>
+  <w:abstractNum w:abstractNumId="4" w15:restartNumberingAfterBreak="0">
     <w:nsid w:val="3C2101D9"/>
     <w:multiLevelType w:val="hybridMultilevel"/>
     <w:tmpl w:val="238277BA"/>
@@ -3196,7 +3473,7 @@
       </w:rPr>
     </w:lvl>
   </w:abstractNum>
-  <w:abstractNum w:abstractNumId="3" w15:restartNumberingAfterBreak="0">
+  <w:abstractNum w:abstractNumId="5" w15:restartNumberingAfterBreak="0">
     <w:nsid w:val="477C1CA9"/>
     <w:multiLevelType w:val="hybridMultilevel"/>
     <w:tmpl w:val="AEE4ED6E"/>
@@ -3308,7 +3585,7 @@
       </w:rPr>
     </w:lvl>
   </w:abstractNum>
-  <w:abstractNum w:abstractNumId="4" w15:restartNumberingAfterBreak="0">
+  <w:abstractNum w:abstractNumId="6" w15:restartNumberingAfterBreak="0">
     <w:nsid w:val="5C4A3FE5"/>
     <w:multiLevelType w:val="hybridMultilevel"/>
     <w:tmpl w:val="994A3D3A"/>
@@ -3420,20 +3697,142 @@
       </w:rPr>
     </w:lvl>
   </w:abstractNum>
+  <w:abstractNum w:abstractNumId="7" w15:restartNumberingAfterBreak="0">
+    <w:nsid w:val="5E7F0434"/>
+    <w:multiLevelType w:val="hybridMultilevel"/>
+    <w:tmpl w:val="E82A4410"/>
+    <w:lvl w:ilvl="0" w:tplc="04070001">
+      <w:start w:val="1"/>
+      <w:numFmt w:val="bullet"/>
+      <w:lvlText w:val=""/>
+      <w:lvlJc w:val="left"/>
+      <w:pPr>
+        <w:ind w:left="720" w:hanging="360"/>
+      </w:pPr>
+      <w:rPr>
+        <w:rFonts w:ascii="Symbol" w:hAnsi="Symbol" w:hint="default"/>
+      </w:rPr>
+    </w:lvl>
+    <w:lvl w:ilvl="1" w:tplc="04070003" w:tentative="1">
+      <w:start w:val="1"/>
+      <w:numFmt w:val="bullet"/>
+      <w:lvlText w:val="o"/>
+      <w:lvlJc w:val="left"/>
+      <w:pPr>
+        <w:ind w:left="1440" w:hanging="360"/>
+      </w:pPr>
+      <w:rPr>
+        <w:rFonts w:ascii="Courier New" w:hAnsi="Courier New" w:cs="Courier New" w:hint="default"/>
+      </w:rPr>
+    </w:lvl>
+    <w:lvl w:ilvl="2" w:tplc="04070005" w:tentative="1">
+      <w:start w:val="1"/>
+      <w:numFmt w:val="bullet"/>
+      <w:lvlText w:val=""/>
+      <w:lvlJc w:val="left"/>
+      <w:pPr>
+        <w:ind w:left="2160" w:hanging="360"/>
+      </w:pPr>
+      <w:rPr>
+        <w:rFonts w:ascii="Wingdings" w:hAnsi="Wingdings" w:hint="default"/>
+      </w:rPr>
+    </w:lvl>
+    <w:lvl w:ilvl="3" w:tplc="04070001" w:tentative="1">
+      <w:start w:val="1"/>
+      <w:numFmt w:val="bullet"/>
+      <w:lvlText w:val=""/>
+      <w:lvlJc w:val="left"/>
+      <w:pPr>
+        <w:ind w:left="2880" w:hanging="360"/>
+      </w:pPr>
+      <w:rPr>
+        <w:rFonts w:ascii="Symbol" w:hAnsi="Symbol" w:hint="default"/>
+      </w:rPr>
+    </w:lvl>
+    <w:lvl w:ilvl="4" w:tplc="04070003" w:tentative="1">
+      <w:start w:val="1"/>
+      <w:numFmt w:val="bullet"/>
+      <w:lvlText w:val="o"/>
+      <w:lvlJc w:val="left"/>
+      <w:pPr>
+        <w:ind w:left="3600" w:hanging="360"/>
+      </w:pPr>
+      <w:rPr>
+        <w:rFonts w:ascii="Courier New" w:hAnsi="Courier New" w:cs="Courier New" w:hint="default"/>
+      </w:rPr>
+    </w:lvl>
+    <w:lvl w:ilvl="5" w:tplc="04070005" w:tentative="1">
+      <w:start w:val="1"/>
+      <w:numFmt w:val="bullet"/>
+      <w:lvlText w:val=""/>
+      <w:lvlJc w:val="left"/>
+      <w:pPr>
+        <w:ind w:left="4320" w:hanging="360"/>
+      </w:pPr>
+      <w:rPr>
+        <w:rFonts w:ascii="Wingdings" w:hAnsi="Wingdings" w:hint="default"/>
+      </w:rPr>
+    </w:lvl>
+    <w:lvl w:ilvl="6" w:tplc="04070001" w:tentative="1">
+      <w:start w:val="1"/>
+      <w:numFmt w:val="bullet"/>
+      <w:lvlText w:val=""/>
+      <w:lvlJc w:val="left"/>
+      <w:pPr>
+        <w:ind w:left="5040" w:hanging="360"/>
+      </w:pPr>
+      <w:rPr>
+        <w:rFonts w:ascii="Symbol" w:hAnsi="Symbol" w:hint="default"/>
+      </w:rPr>
+    </w:lvl>
+    <w:lvl w:ilvl="7" w:tplc="04070003" w:tentative="1">
+      <w:start w:val="1"/>
+      <w:numFmt w:val="bullet"/>
+      <w:lvlText w:val="o"/>
+      <w:lvlJc w:val="left"/>
+      <w:pPr>
+        <w:ind w:left="5760" w:hanging="360"/>
+      </w:pPr>
+      <w:rPr>
+        <w:rFonts w:ascii="Courier New" w:hAnsi="Courier New" w:cs="Courier New" w:hint="default"/>
+      </w:rPr>
+    </w:lvl>
+    <w:lvl w:ilvl="8" w:tplc="04070005" w:tentative="1">
+      <w:start w:val="1"/>
+      <w:numFmt w:val="bullet"/>
+      <w:lvlText w:val=""/>
+      <w:lvlJc w:val="left"/>
+      <w:pPr>
+        <w:ind w:left="6480" w:hanging="360"/>
+      </w:pPr>
+      <w:rPr>
+        <w:rFonts w:ascii="Wingdings" w:hAnsi="Wingdings" w:hint="default"/>
+      </w:rPr>
+    </w:lvl>
+  </w:abstractNum>
   <w:num w:numId="1">
-    <w:abstractNumId w:val="4"/>
+    <w:abstractNumId w:val="6"/>
   </w:num>
   <w:num w:numId="2">
     <w:abstractNumId w:val="0"/>
   </w:num>
   <w:num w:numId="3">
-    <w:abstractNumId w:val="2"/>
+    <w:abstractNumId w:val="4"/>
   </w:num>
   <w:num w:numId="4">
     <w:abstractNumId w:val="1"/>
   </w:num>
   <w:num w:numId="5">
+    <w:abstractNumId w:val="5"/>
+  </w:num>
+  <w:num w:numId="6">
+    <w:abstractNumId w:val="7"/>
+  </w:num>
+  <w:num w:numId="7">
     <w:abstractNumId w:val="3"/>
+  </w:num>
+  <w:num w:numId="8">
+    <w:abstractNumId w:val="2"/>
   </w:num>
 </w:numbering>
 </file>

</xml_diff>

<commit_message>
User Story 10 nochmals aktualisiert
</commit_message>
<xml_diff>
--- a/fowler1/doc/Fowler1_agile.docx
+++ b/fowler1/doc/Fowler1_agile.docx
@@ -8,13 +8,26 @@
         <w:jc w:val="center"/>
       </w:pPr>
       <w:r>
-        <w:t xml:space="preserve">Agile Softwareentwicklung mit SCRUM Refactoring </w:t>
+        <w:t xml:space="preserve">Agile Softwareentwicklung mit SCRUM </w:t>
+      </w:r>
+      <w:proofErr w:type="spellStart"/>
+      <w:r>
+        <w:t>Refactoring</w:t>
+      </w:r>
+      <w:proofErr w:type="spellEnd"/>
+      <w:r>
+        <w:t xml:space="preserve"> </w:t>
       </w:r>
       <w:r>
         <w:t xml:space="preserve">1 </w:t>
       </w:r>
-      <w:r>
-        <w:t>with M. Fowler</w:t>
+      <w:proofErr w:type="spellStart"/>
+      <w:r>
+        <w:t>with</w:t>
+      </w:r>
+      <w:proofErr w:type="spellEnd"/>
+      <w:r>
+        <w:t xml:space="preserve"> M. Fowler</w:t>
       </w:r>
     </w:p>
     <w:p>
@@ -177,6 +190,7 @@
                 <w:color w:val="FFFFFF" w:themeColor="background1"/>
               </w:rPr>
             </w:pPr>
+            <w:proofErr w:type="spellStart"/>
             <w:r>
               <w:rPr>
                 <w:rFonts w:ascii="Arial" w:hAnsi="Arial" w:cs="Arial"/>
@@ -189,7 +203,15 @@
                 <w:rFonts w:ascii="Arial" w:hAnsi="Arial" w:cs="Arial"/>
                 <w:color w:val="FFFFFF" w:themeColor="background1"/>
               </w:rPr>
-              <w:t>snr.</w:t>
+              <w:t>snr</w:t>
+            </w:r>
+            <w:proofErr w:type="spellEnd"/>
+            <w:r>
+              <w:rPr>
+                <w:rFonts w:ascii="Arial" w:hAnsi="Arial" w:cs="Arial"/>
+                <w:color w:val="FFFFFF" w:themeColor="background1"/>
+              </w:rPr>
+              <w:t>.</w:t>
             </w:r>
           </w:p>
         </w:tc>
@@ -344,8 +366,16 @@
               <w:rPr>
                 <w:rFonts w:ascii="Arial" w:hAnsi="Arial" w:cs="Arial"/>
               </w:rPr>
-              <w:t>Dr. Marc Schanne</w:t>
-            </w:r>
+              <w:t xml:space="preserve">Dr. Marc </w:t>
+            </w:r>
+            <w:proofErr w:type="spellStart"/>
+            <w:r>
+              <w:rPr>
+                <w:rFonts w:ascii="Arial" w:hAnsi="Arial" w:cs="Arial"/>
+              </w:rPr>
+              <w:t>Schanne</w:t>
+            </w:r>
+            <w:proofErr w:type="spellEnd"/>
           </w:p>
         </w:tc>
         <w:tc>
@@ -552,8 +582,16 @@
               <w:rPr>
                 <w:rFonts w:ascii="Arial" w:hAnsi="Arial" w:cs="Arial"/>
               </w:rPr>
-              <w:t>Dr. Marc Schanne</w:t>
-            </w:r>
+              <w:t xml:space="preserve">Dr. Marc </w:t>
+            </w:r>
+            <w:proofErr w:type="spellStart"/>
+            <w:r>
+              <w:rPr>
+                <w:rFonts w:ascii="Arial" w:hAnsi="Arial" w:cs="Arial"/>
+              </w:rPr>
+              <w:t>Schanne</w:t>
+            </w:r>
+            <w:proofErr w:type="spellEnd"/>
           </w:p>
         </w:tc>
         <w:tc>
@@ -1549,7 +1587,23 @@
     </w:p>
     <w:p>
       <w:r>
-        <w:t>In diesem Dokument werden Anforderungen für eine agile Umsetzung des Refactoring-Projekts in Epics und User-Stories mit SCRUM vorgegeben.</w:t>
+        <w:t xml:space="preserve">In diesem Dokument werden Anforderungen für eine agile Umsetzung des </w:t>
+      </w:r>
+      <w:proofErr w:type="spellStart"/>
+      <w:r>
+        <w:t>Refactoring</w:t>
+      </w:r>
+      <w:proofErr w:type="spellEnd"/>
+      <w:r>
+        <w:t xml:space="preserve">-Projekts in </w:t>
+      </w:r>
+      <w:proofErr w:type="spellStart"/>
+      <w:r>
+        <w:t>Epics</w:t>
+      </w:r>
+      <w:proofErr w:type="spellEnd"/>
+      <w:r>
+        <w:t xml:space="preserve"> und User-Stories mit SCRUM vorgegeben.</w:t>
       </w:r>
     </w:p>
     <w:p>
@@ -1600,7 +1654,15 @@
         </w:numPr>
       </w:pPr>
       <w:r>
-        <w:t>User-Stories sollten in Sprints verteilt werden (Sprint Planning)</w:t>
+        <w:t xml:space="preserve">User-Stories sollten in Sprints verteilt werden (Sprint </w:t>
+      </w:r>
+      <w:proofErr w:type="spellStart"/>
+      <w:r>
+        <w:t>Planning</w:t>
+      </w:r>
+      <w:proofErr w:type="spellEnd"/>
+      <w:r>
+        <w:t>)</w:t>
       </w:r>
     </w:p>
     <w:p>
@@ -1624,7 +1686,15 @@
         </w:numPr>
       </w:pPr>
       <w:r>
-        <w:t>Tasks sollten nachweislich umgesetzt werden (siehe pushes)</w:t>
+        <w:t xml:space="preserve">Tasks sollten nachweislich umgesetzt werden (siehe </w:t>
+      </w:r>
+      <w:proofErr w:type="spellStart"/>
+      <w:r>
+        <w:t>pushes</w:t>
+      </w:r>
+      <w:proofErr w:type="spellEnd"/>
+      <w:r>
+        <w:t>)</w:t>
       </w:r>
     </w:p>
     <w:p>
@@ -1660,7 +1730,15 @@
         </w:numPr>
       </w:pPr>
       <w:r>
-        <w:t>Durchführung eines Sprint plannings vor Beginn eines jeden Sprints</w:t>
+        <w:t xml:space="preserve">Durchführung eines Sprint </w:t>
+      </w:r>
+      <w:proofErr w:type="spellStart"/>
+      <w:r>
+        <w:t>plannings</w:t>
+      </w:r>
+      <w:proofErr w:type="spellEnd"/>
+      <w:r>
+        <w:t xml:space="preserve"> vor Beginn eines jeden Sprints</w:t>
       </w:r>
     </w:p>
     <w:p>
@@ -1683,13 +1761,34 @@
           <w:numId w:val="1"/>
         </w:numPr>
       </w:pPr>
-      <w:r>
-        <w:t>Github o.ä. um Code-Iterationen (pushes) zu erkennen (sollten zu User-Stories, bzw. den daraus abgeleiteten Tasks passen)</w:t>
-      </w:r>
-    </w:p>
-    <w:p>
-      <w:r>
-        <w:t>Die hierfür erforderliche Arbeit eines Product-Owners wurde schon teilweise abgenommen, dies beinhaltet:</w:t>
+      <w:proofErr w:type="spellStart"/>
+      <w:r>
+        <w:t>Github</w:t>
+      </w:r>
+      <w:proofErr w:type="spellEnd"/>
+      <w:r>
+        <w:t xml:space="preserve"> o.ä. um Code-Iterationen (</w:t>
+      </w:r>
+      <w:proofErr w:type="spellStart"/>
+      <w:r>
+        <w:t>pushes</w:t>
+      </w:r>
+      <w:proofErr w:type="spellEnd"/>
+      <w:r>
+        <w:t>) zu erkennen (sollten zu User-Stories, bzw. den daraus abgeleiteten Tasks passen)</w:t>
+      </w:r>
+    </w:p>
+    <w:p>
+      <w:r>
+        <w:t>Die hierfür erforderliche Arbeit eines Product-</w:t>
+      </w:r>
+      <w:proofErr w:type="spellStart"/>
+      <w:r>
+        <w:t>Owners</w:t>
+      </w:r>
+      <w:proofErr w:type="spellEnd"/>
+      <w:r>
+        <w:t xml:space="preserve"> wurde schon teilweise abgenommen, dies beinhaltet:</w:t>
       </w:r>
     </w:p>
     <w:p>
@@ -1713,7 +1812,15 @@
         </w:numPr>
       </w:pPr>
       <w:r>
-        <w:t>Priorisieren der User-Stories nach diversen Faktoren (Bearbeitungs-, bzw. Relevanz-Priorisierung wird durch die Nummerierung, bzw. Reihenfolge der Refactoring-User-Stories vorgegeben)</w:t>
+        <w:t xml:space="preserve">Priorisieren der User-Stories nach diversen Faktoren (Bearbeitungs-, bzw. Relevanz-Priorisierung wird durch die Nummerierung, bzw. Reihenfolge der </w:t>
+      </w:r>
+      <w:proofErr w:type="spellStart"/>
+      <w:r>
+        <w:t>Refactoring</w:t>
+      </w:r>
+      <w:proofErr w:type="spellEnd"/>
+      <w:r>
+        <w:t>-User-Stories vorgegeben)</w:t>
       </w:r>
     </w:p>
     <w:p>
@@ -1727,7 +1834,15 @@
         <w:t xml:space="preserve"> </w:t>
       </w:r>
       <w:r>
-        <w:t>noch zu erledigen (Definition of Ready):</w:t>
+        <w:t xml:space="preserve">noch zu erledigen (Definition </w:t>
+      </w:r>
+      <w:proofErr w:type="spellStart"/>
+      <w:r>
+        <w:t>of</w:t>
+      </w:r>
+      <w:proofErr w:type="spellEnd"/>
+      <w:r>
+        <w:t xml:space="preserve"> Ready):</w:t>
       </w:r>
     </w:p>
     <w:p>
@@ -1762,8 +1877,13 @@
           <w:numId w:val="1"/>
         </w:numPr>
       </w:pPr>
-      <w:r>
-        <w:t>DoD geklärt?</w:t>
+      <w:proofErr w:type="spellStart"/>
+      <w:r>
+        <w:t>DoD</w:t>
+      </w:r>
+      <w:proofErr w:type="spellEnd"/>
+      <w:r>
+        <w:t xml:space="preserve"> geklärt?</w:t>
       </w:r>
     </w:p>
     <w:p/>
@@ -1782,7 +1902,15 @@
     </w:p>
     <w:p>
       <w:r>
-        <w:t>Als [Nutzer / Rolle] möchte ich [was?], dass / weil / um [warum? / Nutzen / Wert].</w:t>
+        <w:t xml:space="preserve">Als [Nutzer / Rolle] möchte ich [was?], dass </w:t>
+      </w:r>
+      <w:proofErr w:type="gramStart"/>
+      <w:r>
+        <w:t>/</w:t>
+      </w:r>
+      <w:proofErr w:type="gramEnd"/>
+      <w:r>
+        <w:t xml:space="preserve"> weil / um [warum? / Nutzen / Wert].</w:t>
       </w:r>
     </w:p>
     <w:p/>
@@ -1842,7 +1970,15 @@
         </w:numPr>
       </w:pPr>
       <w:r>
-        <w:t xml:space="preserve">Definition of Ready: </w:t>
+        <w:t xml:space="preserve">Definition </w:t>
+      </w:r>
+      <w:proofErr w:type="spellStart"/>
+      <w:r>
+        <w:t>of</w:t>
+      </w:r>
+      <w:proofErr w:type="spellEnd"/>
+      <w:r>
+        <w:t xml:space="preserve"> Ready: </w:t>
       </w:r>
     </w:p>
     <w:p>
@@ -1854,7 +1990,23 @@
         </w:numPr>
       </w:pPr>
       <w:r>
-        <w:t>Definition of Done geklärt (Projektübergreifend)</w:t>
+        <w:t xml:space="preserve">Definition </w:t>
+      </w:r>
+      <w:proofErr w:type="spellStart"/>
+      <w:r>
+        <w:t>of</w:t>
+      </w:r>
+      <w:proofErr w:type="spellEnd"/>
+      <w:r>
+        <w:t xml:space="preserve"> </w:t>
+      </w:r>
+      <w:proofErr w:type="spellStart"/>
+      <w:r>
+        <w:t>Done</w:t>
+      </w:r>
+      <w:proofErr w:type="spellEnd"/>
+      <w:r>
+        <w:t xml:space="preserve"> geklärt (Projektübergreifend)</w:t>
       </w:r>
     </w:p>
     <w:p>
@@ -1911,10 +2063,18 @@
         <w:t xml:space="preserve"> </w:t>
       </w:r>
       <w:r>
-        <w:t>2: Refactoring</w:t>
-      </w:r>
-      <w:r>
-        <w:t>s entsprechend der Vorgaben von Martin Fowler</w:t>
+        <w:t xml:space="preserve">2: </w:t>
+      </w:r>
+      <w:proofErr w:type="spellStart"/>
+      <w:r>
+        <w:t>Refactoring</w:t>
+      </w:r>
+      <w:r>
+        <w:t>s</w:t>
+      </w:r>
+      <w:proofErr w:type="spellEnd"/>
+      <w:r>
+        <w:t xml:space="preserve"> entsprechend der Vorgaben von Martin Fowler</w:t>
       </w:r>
       <w:bookmarkEnd w:id="8"/>
     </w:p>
@@ -1925,7 +2085,15 @@
     </w:p>
     <w:p>
       <w:r>
-        <w:t>Zur DoD zählt auch immer, dass nach Erledigung der User-Stories alle Tests noch funktionieren.</w:t>
+        <w:t xml:space="preserve">Zur </w:t>
+      </w:r>
+      <w:proofErr w:type="spellStart"/>
+      <w:r>
+        <w:t>DoD</w:t>
+      </w:r>
+      <w:proofErr w:type="spellEnd"/>
+      <w:r>
+        <w:t xml:space="preserve"> zählt auch immer, dass nach Erledigung der User-Stories alle Tests noch funktionieren.</w:t>
       </w:r>
     </w:p>
     <w:p/>
@@ -1939,8 +2107,13 @@
       </w:r>
       <w:bookmarkEnd w:id="9"/>
       <w:r>
-        <w:t xml:space="preserve"> 2 Story points</w:t>
-      </w:r>
+        <w:t xml:space="preserve"> 2 Story </w:t>
+      </w:r>
+      <w:proofErr w:type="spellStart"/>
+      <w:r>
+        <w:t>points</w:t>
+      </w:r>
+      <w:proofErr w:type="spellEnd"/>
     </w:p>
     <w:p>
       <w:r>
@@ -1966,8 +2139,13 @@
           <w:numId w:val="1"/>
         </w:numPr>
       </w:pPr>
-      <w:r>
-        <w:t>Amount-Calculation in eigene Methode auslagern (entsprechende Benennung)</w:t>
+      <w:proofErr w:type="spellStart"/>
+      <w:r>
+        <w:t>Amount-Calculation</w:t>
+      </w:r>
+      <w:proofErr w:type="spellEnd"/>
+      <w:r>
+        <w:t xml:space="preserve"> in eigene Methode auslagern (entsprechende Benennung)</w:t>
       </w:r>
     </w:p>
     <w:p>
@@ -1995,8 +2173,13 @@
       </w:r>
     </w:p>
     <w:p>
-      <w:r>
-        <w:t xml:space="preserve">DoD: </w:t>
+      <w:proofErr w:type="spellStart"/>
+      <w:r>
+        <w:t>DoD</w:t>
+      </w:r>
+      <w:proofErr w:type="spellEnd"/>
+      <w:r>
+        <w:t xml:space="preserve">: </w:t>
       </w:r>
     </w:p>
     <w:p>
@@ -2007,8 +2190,13 @@
           <w:numId w:val="5"/>
         </w:numPr>
       </w:pPr>
-      <w:r>
-        <w:t>Amount-Calculation in eigene Methode ausgelagert</w:t>
+      <w:proofErr w:type="spellStart"/>
+      <w:r>
+        <w:t>Amount-Calculation</w:t>
+      </w:r>
+      <w:proofErr w:type="spellEnd"/>
+      <w:r>
+        <w:t xml:space="preserve"> in eigene Methode ausgelagert</w:t>
       </w:r>
     </w:p>
     <w:p>
@@ -2098,8 +2286,13 @@
       </w:r>
     </w:p>
     <w:p>
-      <w:r>
-        <w:t>DoD:</w:t>
+      <w:proofErr w:type="spellStart"/>
+      <w:r>
+        <w:t>DoD</w:t>
+      </w:r>
+      <w:proofErr w:type="spellEnd"/>
+      <w:r>
+        <w:t>:</w:t>
       </w:r>
     </w:p>
     <w:p>
@@ -2175,8 +2368,13 @@
           <w:numId w:val="2"/>
         </w:numPr>
       </w:pPr>
-      <w:r>
-        <w:t>getTotalCharge in Methode auslagern und als Query berechnen lassen</w:t>
+      <w:proofErr w:type="spellStart"/>
+      <w:r>
+        <w:t>getTotalCharge</w:t>
+      </w:r>
+      <w:proofErr w:type="spellEnd"/>
+      <w:r>
+        <w:t xml:space="preserve"> in Methode auslagern und als Query berechnen lassen</w:t>
       </w:r>
     </w:p>
     <w:p>
@@ -2187,13 +2385,23 @@
           <w:numId w:val="2"/>
         </w:numPr>
       </w:pPr>
-      <w:r>
-        <w:t>getTotalFrequentPoints in Methode auslagern und als Query berechnen lassen</w:t>
-      </w:r>
-    </w:p>
-    <w:p>
-      <w:r>
-        <w:t>DoD:</w:t>
+      <w:proofErr w:type="spellStart"/>
+      <w:r>
+        <w:t>getTotalFrequentPoints</w:t>
+      </w:r>
+      <w:proofErr w:type="spellEnd"/>
+      <w:r>
+        <w:t xml:space="preserve"> in Methode auslagern und als Query berechnen lassen</w:t>
+      </w:r>
+    </w:p>
+    <w:p>
+      <w:proofErr w:type="spellStart"/>
+      <w:r>
+        <w:t>DoD</w:t>
+      </w:r>
+      <w:proofErr w:type="spellEnd"/>
+      <w:r>
+        <w:t>:</w:t>
       </w:r>
     </w:p>
     <w:p>
@@ -2204,8 +2412,13 @@
           <w:numId w:val="5"/>
         </w:numPr>
       </w:pPr>
-      <w:r>
-        <w:t>getTotalCharge wurde in Methode ausgelagert und wird als Query berechnet</w:t>
+      <w:proofErr w:type="spellStart"/>
+      <w:r>
+        <w:t>getTotalCharge</w:t>
+      </w:r>
+      <w:proofErr w:type="spellEnd"/>
+      <w:r>
+        <w:t xml:space="preserve"> wurde in Methode ausgelagert und wird als Query berechnet</w:t>
       </w:r>
     </w:p>
     <w:p>
@@ -2216,8 +2429,13 @@
           <w:numId w:val="5"/>
         </w:numPr>
       </w:pPr>
-      <w:r>
-        <w:t>getTotalFrequentPoints wurde in Methode ausgelagert und wird als Query berechnet</w:t>
+      <w:proofErr w:type="spellStart"/>
+      <w:r>
+        <w:t>getTotalFrequentPoints</w:t>
+      </w:r>
+      <w:proofErr w:type="spellEnd"/>
+      <w:r>
+        <w:t xml:space="preserve"> wurde in Methode ausgelagert und wird als Query berechnet</w:t>
       </w:r>
     </w:p>
     <w:p>
@@ -2242,7 +2460,15 @@
         <w:t>Software Quality Engineer</w:t>
       </w:r>
       <w:r>
-        <w:t>“ möchte ich, dass die Berechnung der frequentRenterPoints in die relevante Klasse ausgelagert (Kombination aus Extract und Move Method), um</w:t>
+        <w:t xml:space="preserve">“ möchte ich, dass die Berechnung der </w:t>
+      </w:r>
+      <w:proofErr w:type="spellStart"/>
+      <w:r>
+        <w:t>frequentRenterPoints</w:t>
+      </w:r>
+      <w:proofErr w:type="spellEnd"/>
+      <w:r>
+        <w:t xml:space="preserve"> in die relevante Klasse ausgelagert (Kombination aus Extract und Move Method), um</w:t>
       </w:r>
       <w:r>
         <w:t xml:space="preserve"> </w:t>
@@ -2251,7 +2477,23 @@
         <w:t>die Kohärenz zu reduzieren</w:t>
       </w:r>
       <w:r>
-        <w:t xml:space="preserve"> und um Separation of Concerns zu gewährleisten.</w:t>
+        <w:t xml:space="preserve"> und um Separation </w:t>
+      </w:r>
+      <w:proofErr w:type="spellStart"/>
+      <w:r>
+        <w:t>of</w:t>
+      </w:r>
+      <w:proofErr w:type="spellEnd"/>
+      <w:r>
+        <w:t xml:space="preserve"> </w:t>
+      </w:r>
+      <w:proofErr w:type="spellStart"/>
+      <w:r>
+        <w:t>Concerns</w:t>
+      </w:r>
+      <w:proofErr w:type="spellEnd"/>
+      <w:r>
+        <w:t xml:space="preserve"> zu gewährleisten.</w:t>
       </w:r>
     </w:p>
     <w:p>
@@ -2284,8 +2526,13 @@
       </w:r>
     </w:p>
     <w:p>
-      <w:r>
-        <w:t>DoD:</w:t>
+      <w:proofErr w:type="spellStart"/>
+      <w:r>
+        <w:t>DoD</w:t>
+      </w:r>
+      <w:proofErr w:type="spellEnd"/>
+      <w:r>
+        <w:t>:</w:t>
       </w:r>
     </w:p>
     <w:p>
@@ -2333,7 +2580,31 @@
         <w:t>Software Quality Engineer</w:t>
       </w:r>
       <w:r>
-        <w:t>“ möchte ich, dass die temp-Variablen „totalAmount“ und „frequentRenterPoints“ aus dem Code entfernt werden, um</w:t>
+        <w:t xml:space="preserve">“ möchte ich, dass die </w:t>
+      </w:r>
+      <w:proofErr w:type="spellStart"/>
+      <w:r>
+        <w:t>temp</w:t>
+      </w:r>
+      <w:proofErr w:type="spellEnd"/>
+      <w:r>
+        <w:t>-Variablen „</w:t>
+      </w:r>
+      <w:proofErr w:type="spellStart"/>
+      <w:r>
+        <w:t>totalAmount</w:t>
+      </w:r>
+      <w:proofErr w:type="spellEnd"/>
+      <w:r>
+        <w:t>“ und „</w:t>
+      </w:r>
+      <w:proofErr w:type="spellStart"/>
+      <w:r>
+        <w:t>frequentRenterPoints</w:t>
+      </w:r>
+      <w:proofErr w:type="spellEnd"/>
+      <w:r>
+        <w:t>“ aus dem Code entfernt werden, um</w:t>
       </w:r>
       <w:r>
         <w:t xml:space="preserve"> </w:t>
@@ -2355,13 +2626,23 @@
           <w:numId w:val="4"/>
         </w:numPr>
       </w:pPr>
-      <w:r>
-        <w:t>Temp-Variablen entfernen und durch Methodenaufrufe ersetzen</w:t>
-      </w:r>
-    </w:p>
-    <w:p>
-      <w:r>
-        <w:t>DoD:</w:t>
+      <w:proofErr w:type="spellStart"/>
+      <w:r>
+        <w:t>Temp</w:t>
+      </w:r>
+      <w:proofErr w:type="spellEnd"/>
+      <w:r>
+        <w:t>-Variablen entfernen und durch Methodenaufrufe ersetzen</w:t>
+      </w:r>
+    </w:p>
+    <w:p>
+      <w:proofErr w:type="spellStart"/>
+      <w:r>
+        <w:t>DoD</w:t>
+      </w:r>
+      <w:proofErr w:type="spellEnd"/>
+      <w:r>
+        <w:t>:</w:t>
       </w:r>
     </w:p>
     <w:p>
@@ -2372,8 +2653,13 @@
           <w:numId w:val="5"/>
         </w:numPr>
       </w:pPr>
-      <w:r>
-        <w:t>Temp-Variablen wurden entfernt und durch Methodenaufrufe ersetzt</w:t>
+      <w:proofErr w:type="spellStart"/>
+      <w:r>
+        <w:t>Temp</w:t>
+      </w:r>
+      <w:proofErr w:type="spellEnd"/>
+      <w:r>
+        <w:t>-Variablen wurden entfernt und durch Methodenaufrufe ersetzt</w:t>
       </w:r>
     </w:p>
     <w:p>
@@ -2389,7 +2675,15 @@
     </w:p>
     <w:p>
       <w:r>
-        <w:t>Als „Nutzer“ möchte ich, dass die Ausgabe als html-Statement erfolgt.</w:t>
+        <w:t xml:space="preserve">Als „Nutzer“ möchte ich, dass die Ausgabe als </w:t>
+      </w:r>
+      <w:proofErr w:type="spellStart"/>
+      <w:r>
+        <w:t>html</w:t>
+      </w:r>
+      <w:proofErr w:type="spellEnd"/>
+      <w:r>
+        <w:t>-Statement erfolgt.</w:t>
       </w:r>
     </w:p>
     <w:p>
@@ -2406,12 +2700,25 @@
         </w:numPr>
       </w:pPr>
       <w:r>
-        <w:t>Ausgabe in html-Statement umwandeln</w:t>
-      </w:r>
-    </w:p>
-    <w:p>
-      <w:r>
-        <w:t>DoD:</w:t>
+        <w:t xml:space="preserve">Ausgabe in </w:t>
+      </w:r>
+      <w:proofErr w:type="spellStart"/>
+      <w:r>
+        <w:t>html</w:t>
+      </w:r>
+      <w:proofErr w:type="spellEnd"/>
+      <w:r>
+        <w:t>-Statement umwandeln</w:t>
+      </w:r>
+    </w:p>
+    <w:p>
+      <w:proofErr w:type="spellStart"/>
+      <w:r>
+        <w:t>DoD</w:t>
+      </w:r>
+      <w:proofErr w:type="spellEnd"/>
+      <w:r>
+        <w:t>:</w:t>
       </w:r>
     </w:p>
     <w:p>
@@ -2423,7 +2730,15 @@
         </w:numPr>
       </w:pPr>
       <w:r>
-        <w:t>Ausgabe wurde in html-Statement umgewandelt</w:t>
+        <w:t xml:space="preserve">Ausgabe wurde in </w:t>
+      </w:r>
+      <w:proofErr w:type="spellStart"/>
+      <w:r>
+        <w:t>html</w:t>
+      </w:r>
+      <w:proofErr w:type="spellEnd"/>
+      <w:r>
+        <w:t>-Statement umgewandelt</w:t>
       </w:r>
     </w:p>
     <w:p/>
@@ -2446,10 +2761,39 @@
     </w:p>
     <w:p>
       <w:r>
-        <w:t xml:space="preserve">Als „Software Quality Engineer“ möchte ich, dass die Methoden getCharge() und frequentRenterPoints() in die Klasse Movie ausgelagert werden, um </w:t>
-      </w:r>
-      <w:r>
-        <w:t>das Single Responsibility Pattern zu beachten.</w:t>
+        <w:t xml:space="preserve">Als „Software Quality Engineer“ möchte ich, dass die Methoden </w:t>
+      </w:r>
+      <w:proofErr w:type="spellStart"/>
+      <w:proofErr w:type="gramStart"/>
+      <w:r>
+        <w:t>getCharge</w:t>
+      </w:r>
+      <w:proofErr w:type="spellEnd"/>
+      <w:r>
+        <w:t>(</w:t>
+      </w:r>
+      <w:proofErr w:type="gramEnd"/>
+      <w:r>
+        <w:t xml:space="preserve">) und </w:t>
+      </w:r>
+      <w:proofErr w:type="spellStart"/>
+      <w:r>
+        <w:t>frequentRenterPoints</w:t>
+      </w:r>
+      <w:proofErr w:type="spellEnd"/>
+      <w:r>
+        <w:t xml:space="preserve">() in die Klasse Movie ausgelagert werden, um </w:t>
+      </w:r>
+      <w:r>
+        <w:t xml:space="preserve">das Single </w:t>
+      </w:r>
+      <w:proofErr w:type="spellStart"/>
+      <w:r>
+        <w:t>Responsibility</w:t>
+      </w:r>
+      <w:proofErr w:type="spellEnd"/>
+      <w:r>
+        <w:t xml:space="preserve"> Pattern zu beachten.</w:t>
       </w:r>
     </w:p>
     <w:p>
@@ -2465,9 +2809,24 @@
           <w:numId w:val="4"/>
         </w:numPr>
       </w:pPr>
-      <w:r>
-        <w:t>getCharge() in Movie auslagern und Fallunterscheidung Children, Regular und New_Release</w:t>
-      </w:r>
+      <w:proofErr w:type="spellStart"/>
+      <w:proofErr w:type="gramStart"/>
+      <w:r>
+        <w:t>getCharge</w:t>
+      </w:r>
+      <w:proofErr w:type="spellEnd"/>
+      <w:r>
+        <w:t>(</w:t>
+      </w:r>
+      <w:proofErr w:type="gramEnd"/>
+      <w:r>
+        <w:t xml:space="preserve">) in Movie auslagern und Fallunterscheidung Children, Regular und </w:t>
+      </w:r>
+      <w:proofErr w:type="spellStart"/>
+      <w:r>
+        <w:t>New_Release</w:t>
+      </w:r>
+      <w:proofErr w:type="spellEnd"/>
     </w:p>
     <w:p>
       <w:pPr>
@@ -2477,8 +2836,18 @@
           <w:numId w:val="4"/>
         </w:numPr>
       </w:pPr>
-      <w:r>
-        <w:t>frequentRenterPoints() in Movie auslagern</w:t>
+      <w:proofErr w:type="spellStart"/>
+      <w:proofErr w:type="gramStart"/>
+      <w:r>
+        <w:t>frequentRenterPoints</w:t>
+      </w:r>
+      <w:proofErr w:type="spellEnd"/>
+      <w:r>
+        <w:t>(</w:t>
+      </w:r>
+      <w:proofErr w:type="gramEnd"/>
+      <w:r>
+        <w:t>) in Movie auslagern</w:t>
       </w:r>
     </w:p>
     <w:p>
@@ -2494,8 +2863,13 @@
       </w:r>
     </w:p>
     <w:p>
-      <w:r>
-        <w:t>DoD:</w:t>
+      <w:proofErr w:type="spellStart"/>
+      <w:r>
+        <w:t>DoD</w:t>
+      </w:r>
+      <w:proofErr w:type="spellEnd"/>
+      <w:r>
+        <w:t>:</w:t>
       </w:r>
     </w:p>
     <w:p>
@@ -2506,8 +2880,18 @@
           <w:numId w:val="5"/>
         </w:numPr>
       </w:pPr>
-      <w:r>
-        <w:t>GetCharge() wurde in Movie ausgelagert</w:t>
+      <w:proofErr w:type="spellStart"/>
+      <w:proofErr w:type="gramStart"/>
+      <w:r>
+        <w:t>GetCharge</w:t>
+      </w:r>
+      <w:proofErr w:type="spellEnd"/>
+      <w:r>
+        <w:t>(</w:t>
+      </w:r>
+      <w:proofErr w:type="gramEnd"/>
+      <w:r>
+        <w:t>) wurde in Movie ausgelagert</w:t>
       </w:r>
     </w:p>
     <w:p>
@@ -2530,8 +2914,18 @@
           <w:numId w:val="5"/>
         </w:numPr>
       </w:pPr>
-      <w:r>
-        <w:t>FrequentRenterPoints() wurde in Movie ausgelagert</w:t>
+      <w:proofErr w:type="spellStart"/>
+      <w:proofErr w:type="gramStart"/>
+      <w:r>
+        <w:t>FrequentRenterPoints</w:t>
+      </w:r>
+      <w:proofErr w:type="spellEnd"/>
+      <w:r>
+        <w:t>(</w:t>
+      </w:r>
+      <w:proofErr w:type="gramEnd"/>
+      <w:r>
+        <w:t>) wurde in Movie ausgelagert</w:t>
       </w:r>
     </w:p>
     <w:p>
@@ -2552,13 +2946,7 @@
       </w:pPr>
       <w:r>
         <w:lastRenderedPageBreak/>
-        <w:t xml:space="preserve">User-Story </w:t>
-      </w:r>
-      <w:r>
-        <w:t>9</w:t>
-      </w:r>
-      <w:r>
-        <w:t xml:space="preserve">: </w:t>
+        <w:t xml:space="preserve">User-Story 9: </w:t>
       </w:r>
       <w:r>
         <w:t>4 Story Points</w:t>
@@ -2566,7 +2954,29 @@
     </w:p>
     <w:p>
       <w:r>
-        <w:t>Als „Software Quality Engineer“ möchte ich, dass die Fallunterscheidung von User-Story 8 in der Klasse Movie durch Polymorphie umgesetzt werden, da der Code dadurch sowohl lesbarer als auch übersichtlicher wird. Zudem ist switch-case auch immer ein Codesmell.</w:t>
+        <w:t xml:space="preserve">Als „Software Quality Engineer“ möchte ich, dass die Fallunterscheidung von User-Story 8 in der Klasse </w:t>
+      </w:r>
+      <w:r>
+        <w:t>Price</w:t>
+      </w:r>
+      <w:r>
+        <w:t xml:space="preserve"> durch Polymorphie umgesetzt werden, da der Code dadurch sowohl lesbarer als auch übersichtlicher wird. Zudem ist switch-</w:t>
+      </w:r>
+      <w:proofErr w:type="spellStart"/>
+      <w:r>
+        <w:t>case</w:t>
+      </w:r>
+      <w:proofErr w:type="spellEnd"/>
+      <w:r>
+        <w:t xml:space="preserve"> auch immer ein </w:t>
+      </w:r>
+      <w:proofErr w:type="spellStart"/>
+      <w:r>
+        <w:t>Codesmell</w:t>
+      </w:r>
+      <w:proofErr w:type="spellEnd"/>
+      <w:r>
+        <w:t>.</w:t>
       </w:r>
     </w:p>
     <w:p>
@@ -2611,8 +3021,13 @@
       </w:r>
     </w:p>
     <w:p>
-      <w:r>
-        <w:t>DoD:</w:t>
+      <w:proofErr w:type="spellStart"/>
+      <w:r>
+        <w:t>DoD</w:t>
+      </w:r>
+      <w:proofErr w:type="spellEnd"/>
+      <w:r>
+        <w:t>:</w:t>
       </w:r>
     </w:p>
     <w:p>
@@ -2656,21 +3071,28 @@
         <w:pStyle w:val="berschrift3"/>
       </w:pPr>
       <w:r>
-        <w:t xml:space="preserve">User-Story </w:t>
-      </w:r>
-      <w:r>
-        <w:t>10</w:t>
-      </w:r>
-      <w:r>
-        <w:t xml:space="preserve">: </w:t>
-      </w:r>
-      <w:r>
-        <w:t>11 Story points</w:t>
-      </w:r>
-    </w:p>
-    <w:p>
-      <w:r>
-        <w:t>Als „Software Quality Engineer“ möchte ich, dass die Statements in Unterklassen ausgelagert werden, da damit das Strategy-Pattern umgesetzt wird. Dadurch ist der Anwender freier in der Entscheidung der Art des Ergebnisses (HTML oder normaler Text).</w:t>
+        <w:t xml:space="preserve">User-Story 10: </w:t>
+      </w:r>
+      <w:r>
+        <w:t xml:space="preserve">11 Story </w:t>
+      </w:r>
+      <w:proofErr w:type="spellStart"/>
+      <w:r>
+        <w:t>points</w:t>
+      </w:r>
+      <w:proofErr w:type="spellEnd"/>
+    </w:p>
+    <w:p>
+      <w:r>
+        <w:t xml:space="preserve">Als „Software Quality Engineer“ möchte ich, dass die Statements in Unterklassen ausgelagert werden, da damit das </w:t>
+      </w:r>
+      <w:proofErr w:type="spellStart"/>
+      <w:r>
+        <w:t>Strategy</w:t>
+      </w:r>
+      <w:proofErr w:type="spellEnd"/>
+      <w:r>
+        <w:t>-Pattern umgesetzt wird. Dadurch ist der Anwender freier in der Entscheidung der Art des Ergebnisses (HTML oder normaler Text).</w:t>
       </w:r>
     </w:p>
     <w:p>
@@ -2736,11 +3158,19 @@
           <w:bCs/>
         </w:rPr>
       </w:pPr>
+      <w:proofErr w:type="spellStart"/>
       <w:r>
         <w:rPr>
           <w:bCs/>
         </w:rPr>
-        <w:t>DoD:</w:t>
+        <w:t>DoD</w:t>
+      </w:r>
+      <w:proofErr w:type="spellEnd"/>
+      <w:r>
+        <w:rPr>
+          <w:bCs/>
+        </w:rPr>
+        <w:t>:</w:t>
       </w:r>
     </w:p>
     <w:p>

</xml_diff>